<commit_message>
Ajout de calcul d'énergie au code de detection de ballon
</commit_message>
<xml_diff>
--- a/Ecological Impact.docx
+++ b/Ecological Impact.docx
@@ -1,6 +1,6 @@
 
 <file path=word/document.xml><?xml version="1.0" encoding="utf-8"?>
-<w:document xmlns:wpc="http://schemas.microsoft.com/office/word/2010/wordprocessingCanvas" xmlns:cx="http://schemas.microsoft.com/office/drawing/2014/chartex" xmlns:cx1="http://schemas.microsoft.com/office/drawing/2015/9/8/chartex" xmlns:cx2="http://schemas.microsoft.com/office/drawing/2015/10/21/chartex" xmlns:cx3="http://schemas.microsoft.com/office/drawing/2016/5/9/chartex" xmlns:cx4="http://schemas.microsoft.com/office/drawing/2016/5/10/chartex" xmlns:cx5="http://schemas.microsoft.com/office/drawing/2016/5/11/chartex" xmlns:cx6="http://schemas.microsoft.com/office/drawing/2016/5/12/chartex" xmlns:cx7="http://schemas.microsoft.com/office/drawing/2016/5/13/chartex" xmlns:cx8="http://schemas.microsoft.com/office/drawing/2016/5/14/chartex" xmlns:mc="http://schemas.openxmlformats.org/markup-compatibility/2006" xmlns:aink="http://schemas.microsoft.com/office/drawing/2016/ink" xmlns:am3d="http://schemas.microsoft.com/office/drawing/2017/model3d" xmlns:o="urn:schemas-microsoft-com:office:office" xmlns:oel="http://schemas.microsoft.com/office/2019/extlst" xmlns:r="http://schemas.openxmlformats.org/officeDocument/2006/relationships" xmlns:m="http://schemas.openxmlformats.org/officeDocument/2006/math" xmlns:v="urn:schemas-microsoft-com:vml" xmlns:wp14="http://schemas.microsoft.com/office/word/2010/wordprocessingDrawing" xmlns:wp="http://schemas.openxmlformats.org/drawingml/2006/wordprocessingDrawing" xmlns:w10="urn:schemas-microsoft-com:office:word" xmlns:w="http://schemas.openxmlformats.org/wordprocessingml/2006/main" xmlns:w14="http://schemas.microsoft.com/office/word/2010/wordml" xmlns:w15="http://schemas.microsoft.com/office/word/2012/wordml" xmlns:w16cex="http://schemas.microsoft.com/office/word/2018/wordml/cex" xmlns:w16cid="http://schemas.microsoft.com/office/word/2016/wordml/cid" xmlns:w16="http://schemas.microsoft.com/office/word/2018/wordml" xmlns:w16du="http://schemas.microsoft.com/office/word/2023/wordml/word16du" xmlns:w16sdtdh="http://schemas.microsoft.com/office/word/2020/wordml/sdtdatahash" xmlns:w16se="http://schemas.microsoft.com/office/word/2015/wordml/symex" xmlns:wpg="http://schemas.microsoft.com/office/word/2010/wordprocessingGroup" xmlns:wpi="http://schemas.microsoft.com/office/word/2010/wordprocessingInk" xmlns:wne="http://schemas.microsoft.com/office/word/2006/wordml" xmlns:wps="http://schemas.microsoft.com/office/word/2010/wordprocessingShape" mc:Ignorable="w14 w15 w16se w16cid w16 w16cex w16sdtdh w16du wp14">
+<w:document xmlns:wpc="http://schemas.microsoft.com/office/word/2010/wordprocessingCanvas" xmlns:cx="http://schemas.microsoft.com/office/drawing/2014/chartex" xmlns:cx1="http://schemas.microsoft.com/office/drawing/2015/9/8/chartex" xmlns:cx2="http://schemas.microsoft.com/office/drawing/2015/10/21/chartex" xmlns:cx3="http://schemas.microsoft.com/office/drawing/2016/5/9/chartex" xmlns:cx4="http://schemas.microsoft.com/office/drawing/2016/5/10/chartex" xmlns:cx5="http://schemas.microsoft.com/office/drawing/2016/5/11/chartex" xmlns:cx6="http://schemas.microsoft.com/office/drawing/2016/5/12/chartex" xmlns:cx7="http://schemas.microsoft.com/office/drawing/2016/5/13/chartex" xmlns:cx8="http://schemas.microsoft.com/office/drawing/2016/5/14/chartex" xmlns:mc="http://schemas.openxmlformats.org/markup-compatibility/2006" xmlns:aink="http://schemas.microsoft.com/office/drawing/2016/ink" xmlns:am3d="http://schemas.microsoft.com/office/drawing/2017/model3d" xmlns:o="urn:schemas-microsoft-com:office:office" xmlns:oel="http://schemas.microsoft.com/office/2019/extlst" xmlns:r="http://schemas.openxmlformats.org/officeDocument/2006/relationships" xmlns:m="http://schemas.openxmlformats.org/officeDocument/2006/math" xmlns:v="urn:schemas-microsoft-com:vml" xmlns:wp14="http://schemas.microsoft.com/office/word/2010/wordprocessingDrawing" xmlns:wp="http://schemas.openxmlformats.org/drawingml/2006/wordprocessingDrawing" xmlns:w10="urn:schemas-microsoft-com:office:word" xmlns:w="http://schemas.openxmlformats.org/wordprocessingml/2006/main" xmlns:w14="http://schemas.microsoft.com/office/word/2010/wordml" xmlns:w15="http://schemas.microsoft.com/office/word/2012/wordml" xmlns:w16cex="http://schemas.microsoft.com/office/word/2018/wordml/cex" xmlns:w16cid="http://schemas.microsoft.com/office/word/2016/wordml/cid" xmlns:w16="http://schemas.microsoft.com/office/word/2018/wordml" xmlns:w16du="http://schemas.microsoft.com/office/word/2023/wordml/word16du" xmlns:w16sdtdh="http://schemas.microsoft.com/office/word/2020/wordml/sdtdatahash" xmlns:w16sdtfl="http://schemas.microsoft.com/office/word/2024/wordml/sdtformatlock" xmlns:w16se="http://schemas.microsoft.com/office/word/2015/wordml/symex" xmlns:wpg="http://schemas.microsoft.com/office/word/2010/wordprocessingGroup" xmlns:wpi="http://schemas.microsoft.com/office/word/2010/wordprocessingInk" xmlns:wne="http://schemas.microsoft.com/office/word/2006/wordml" xmlns:wps="http://schemas.microsoft.com/office/word/2010/wordprocessingShape" mc:Ignorable="w14 w15 w16se w16cid w16 w16cex w16sdtdh w16sdtfl w16du wp14">
   <w:body>
     <w:p>
       <w:pPr>
@@ -13,7 +13,6 @@
           <w:lang w:val="fr-FR"/>
         </w:rPr>
       </w:pPr>
-      <w:proofErr w:type="spellStart"/>
       <w:r>
         <w:rPr>
           <w:b/>
@@ -22,18 +21,7 @@
           <w:szCs w:val="32"/>
           <w:lang w:val="fr-FR"/>
         </w:rPr>
-        <w:t>Ecological</w:t>
-      </w:r>
-      <w:proofErr w:type="spellEnd"/>
-      <w:r>
-        <w:rPr>
-          <w:b/>
-          <w:bCs/>
-          <w:sz w:val="32"/>
-          <w:szCs w:val="32"/>
-          <w:lang w:val="fr-FR"/>
-        </w:rPr>
-        <w:t xml:space="preserve"> Impact – Rugby Vision</w:t>
+        <w:t>Ecological Impact – Rugby Vision</w:t>
       </w:r>
     </w:p>
     <w:p>
@@ -186,21 +174,7 @@
         <w:rPr>
           <w:lang w:val="fr-FR"/>
         </w:rPr>
-        <w:t xml:space="preserve">) et Google </w:t>
-      </w:r>
-      <w:proofErr w:type="spellStart"/>
-      <w:r>
-        <w:rPr>
-          <w:lang w:val="fr-FR"/>
-        </w:rPr>
-        <w:t>Colab</w:t>
-      </w:r>
-      <w:proofErr w:type="spellEnd"/>
-      <w:r>
-        <w:rPr>
-          <w:lang w:val="fr-FR"/>
-        </w:rPr>
-        <w:t xml:space="preserve"> (</w:t>
+        <w:t>) et Google Colab (</w:t>
       </w:r>
       <w:r>
         <w:rPr>
@@ -226,7 +200,7 @@
           <w:lang w:val="fr-FR"/>
         </w:rPr>
         <w:pict w14:anchorId="4FAC0AFA">
-          <v:rect id="_x0000_i1043" style="width:0;height:1.5pt" o:hralign="center" o:hrstd="t" o:hr="t" fillcolor="#a0a0a0" stroked="f"/>
+          <v:rect id="_x0000_i1025" style="width:0;height:1.5pt" o:hralign="center" o:hrstd="t" o:hr="t" fillcolor="#a0a0a0" stroked="f"/>
         </w:pict>
       </w:r>
     </w:p>
@@ -294,15 +268,7 @@
           <w:bCs/>
           <w:lang w:val="fr-FR"/>
         </w:rPr>
-        <w:t>détection ballon</w:t>
-      </w:r>
-      <w:r>
-        <w:rPr>
-          <w:b/>
-          <w:bCs/>
-          <w:lang w:val="fr-FR"/>
-        </w:rPr>
-        <w:t xml:space="preserve"> </w:t>
+        <w:t xml:space="preserve">détection ballon </w:t>
       </w:r>
       <w:r>
         <w:rPr>
@@ -380,15 +346,7 @@
           <w:bCs/>
           <w:lang w:val="fr-FR"/>
         </w:rPr>
-        <w:t xml:space="preserve">détection </w:t>
-      </w:r>
-      <w:r>
-        <w:rPr>
-          <w:b/>
-          <w:bCs/>
-          <w:lang w:val="fr-FR"/>
-        </w:rPr>
-        <w:t xml:space="preserve">poteaux : </w:t>
+        <w:t xml:space="preserve">détection poteaux : </w:t>
       </w:r>
       <w:r>
         <w:rPr>
@@ -421,31 +379,7 @@
           <w:bCs/>
           <w:lang w:val="fr-FR"/>
         </w:rPr>
-        <w:t xml:space="preserve">modèle </w:t>
-      </w:r>
-      <w:r>
-        <w:rPr>
-          <w:b/>
-          <w:bCs/>
-          <w:lang w:val="fr-FR"/>
-        </w:rPr>
-        <w:t>détection</w:t>
-      </w:r>
-      <w:r>
-        <w:rPr>
-          <w:b/>
-          <w:bCs/>
-          <w:lang w:val="fr-FR"/>
-        </w:rPr>
-        <w:t xml:space="preserve"> </w:t>
-      </w:r>
-      <w:r>
-        <w:rPr>
-          <w:b/>
-          <w:bCs/>
-          <w:lang w:val="fr-FR"/>
-        </w:rPr>
-        <w:t>terrain</w:t>
+        <w:t>modèle détection terrain</w:t>
       </w:r>
       <w:r>
         <w:rPr>
@@ -457,13 +391,7 @@
         <w:rPr>
           <w:lang w:val="fr-FR"/>
         </w:rPr>
-        <w:t xml:space="preserve"> </w:t>
-      </w:r>
-      <w:r>
-        <w:rPr>
-          <w:lang w:val="fr-FR"/>
-        </w:rPr>
-        <w:t>1 heure</w:t>
+        <w:t xml:space="preserve"> 1 heure</w:t>
       </w:r>
     </w:p>
     <w:p>
@@ -585,6 +513,142 @@
     </w:p>
     <w:p>
       <w:pPr>
+        <w:pStyle w:val="Paragraphedeliste"/>
+        <w:numPr>
+          <w:ilvl w:val="1"/>
+          <w:numId w:val="11"/>
+        </w:numPr>
+        <w:rPr>
+          <w:lang w:val="fr-FR"/>
+        </w:rPr>
+      </w:pPr>
+      <w:r>
+        <w:rPr>
+          <w:lang w:val="fr-FR"/>
+        </w:rPr>
+        <w:t>Détection de ballon</w:t>
+      </w:r>
+    </w:p>
+    <w:p>
+      <w:pPr>
+        <w:ind w:left="360"/>
+        <w:rPr>
+          <w:lang w:val="fr-FR"/>
+        </w:rPr>
+      </w:pPr>
+      <w:r>
+        <w:rPr>
+          <w:lang w:val="fr-FR"/>
+        </w:rPr>
+        <w:t>Utilisation</w:t>
+      </w:r>
+      <w:r>
+        <w:rPr>
+          <w:lang w:val="fr-FR"/>
+        </w:rPr>
+        <w:t xml:space="preserve"> de</w:t>
+      </w:r>
+      <w:r>
+        <w:rPr>
+          <w:lang w:val="fr-FR"/>
+        </w:rPr>
+        <w:t xml:space="preserve"> powercfg /energy</w:t>
+      </w:r>
+      <w:r>
+        <w:rPr>
+          <w:lang w:val="fr-FR"/>
+        </w:rPr>
+        <w:t xml:space="preserve"> sous PowerShell Admin pour récupérer la consommation CPU</w:t>
+      </w:r>
+      <w:r>
+        <w:rPr>
+          <w:lang w:val="fr-FR"/>
+        </w:rPr>
+        <w:t xml:space="preserve"> pendant l’exécution du code. =&gt; Consommation CPU moyenne 30</w:t>
+      </w:r>
+      <w:r>
+        <w:rPr>
+          <w:lang w:val="fr-FR"/>
+        </w:rPr>
+        <w:t>.60</w:t>
+      </w:r>
+      <w:r>
+        <w:rPr>
+          <w:lang w:val="fr-FR"/>
+        </w:rPr>
+        <w:t xml:space="preserve">% </w:t>
+      </w:r>
+      <w:r>
+        <w:rPr>
+          <w:lang w:val="fr-FR"/>
+        </w:rPr>
+        <w:t>pour un CPU de 15W</w:t>
+      </w:r>
+      <w:r>
+        <w:rPr>
+          <w:lang w:val="fr-FR"/>
+        </w:rPr>
+        <w:t xml:space="preserve"> =&gt; 15W * </w:t>
+      </w:r>
+      <w:r>
+        <w:rPr>
+          <w:lang w:val="fr-FR"/>
+        </w:rPr>
+        <w:t>30.60% = 4.59W</w:t>
+      </w:r>
+      <w:r>
+        <w:rPr>
+          <w:lang w:val="fr-FR"/>
+        </w:rPr>
+        <w:t xml:space="preserve">. </w:t>
+      </w:r>
+    </w:p>
+    <w:p>
+      <w:pPr>
+        <w:ind w:left="360"/>
+        <w:rPr>
+          <w:lang w:val="fr-FR"/>
+        </w:rPr>
+      </w:pPr>
+      <w:r>
+        <w:rPr>
+          <w:lang w:val="fr-FR"/>
+        </w:rPr>
+        <w:t>Ajout des autres composants : 4.59W + 15W = 19</w:t>
+      </w:r>
+      <w:r>
+        <w:rPr>
+          <w:lang w:val="fr-FR"/>
+        </w:rPr>
+        <w:t>.</w:t>
+      </w:r>
+      <w:r>
+        <w:rPr>
+          <w:lang w:val="fr-FR"/>
+        </w:rPr>
+        <w:t>59</w:t>
+      </w:r>
+      <w:r>
+        <w:rPr>
+          <w:lang w:val="fr-FR"/>
+        </w:rPr>
+        <w:t xml:space="preserve"> </w:t>
+      </w:r>
+      <w:r>
+        <w:rPr>
+          <w:lang w:val="fr-FR"/>
+        </w:rPr>
+        <w:t xml:space="preserve">W. =&gt; </w:t>
+      </w:r>
+      <w:r>
+        <w:rPr>
+          <w:lang w:val="fr-FR"/>
+        </w:rPr>
+        <w:t>0.3265 Wh</w:t>
+      </w:r>
+    </w:p>
+    <w:p>
+      <w:pPr>
         <w:numPr>
           <w:ilvl w:val="1"/>
           <w:numId w:val="4"/>
@@ -605,7 +669,13 @@
         <w:rPr>
           <w:lang w:val="fr-FR"/>
         </w:rPr>
-        <w:t xml:space="preserve"> : 65W (CPU et RAM pour l’analyse).</w:t>
+        <w:t xml:space="preserve"> : </w:t>
+      </w:r>
+      <w:r>
+        <w:rPr>
+          <w:lang w:val="fr-FR"/>
+        </w:rPr>
+        <w:t>19.59W</w:t>
       </w:r>
     </w:p>
     <w:p>
@@ -632,6 +702,12 @@
         </w:rPr>
         <w:t xml:space="preserve"> : </w:t>
       </w:r>
+      <w:r>
+        <w:rPr>
+          <w:lang w:val="fr-FR"/>
+        </w:rPr>
+        <w:t>0.3265 Wh</w:t>
+      </w:r>
     </w:p>
     <w:p>
       <w:pPr>
@@ -657,6 +733,24 @@
         </w:rPr>
         <w:t xml:space="preserve"> : </w:t>
       </w:r>
+      <w:r>
+        <w:rPr>
+          <w:lang w:val="fr-FR"/>
+        </w:rPr>
+        <w:t xml:space="preserve">*1.5 = </w:t>
+      </w:r>
+      <w:r>
+        <w:rPr>
+          <w:lang w:val="fr-FR"/>
+        </w:rPr>
+        <w:t>0.49</w:t>
+      </w:r>
+      <w:r>
+        <w:rPr>
+          <w:lang w:val="fr-FR"/>
+        </w:rPr>
+        <w:t>W</w:t>
+      </w:r>
     </w:p>
     <w:p>
       <w:pPr>
@@ -674,18 +768,8 @@
           <w:bCs/>
           <w:lang w:val="fr-FR"/>
         </w:rPr>
-        <w:t xml:space="preserve">Consommation via Google </w:t>
-      </w:r>
-      <w:proofErr w:type="spellStart"/>
-      <w:r>
-        <w:rPr>
-          <w:b/>
-          <w:bCs/>
-          <w:lang w:val="fr-FR"/>
-        </w:rPr>
-        <w:t>Colab</w:t>
-      </w:r>
-      <w:proofErr w:type="spellEnd"/>
+        <w:t>Consommation via Google Colab</w:t>
+      </w:r>
     </w:p>
     <w:p>
       <w:pPr>
@@ -753,18 +837,8 @@
           <w:bCs/>
           <w:lang w:val="fr-FR"/>
         </w:rPr>
-        <w:t xml:space="preserve">Consommation hebdomadaire via </w:t>
-      </w:r>
-      <w:proofErr w:type="spellStart"/>
-      <w:r>
-        <w:rPr>
-          <w:b/>
-          <w:bCs/>
-          <w:lang w:val="fr-FR"/>
-        </w:rPr>
-        <w:t>Colab</w:t>
-      </w:r>
-      <w:proofErr w:type="spellEnd"/>
+        <w:t>Consommation hebdomadaire via Colab</w:t>
+      </w:r>
       <w:r>
         <w:rPr>
           <w:lang w:val="fr-FR"/>
@@ -786,6 +860,7 @@
           <w:bCs/>
           <w:lang w:val="fr-FR"/>
         </w:rPr>
+        <w:lastRenderedPageBreak/>
         <w:t>3.3 Émissions carbone associées</w:t>
       </w:r>
     </w:p>
@@ -811,21 +886,7 @@
         <w:rPr>
           <w:lang w:val="fr-FR"/>
         </w:rPr>
-        <w:t xml:space="preserve"> (Europe) : 300 </w:t>
-      </w:r>
-      <w:proofErr w:type="spellStart"/>
-      <w:r>
-        <w:rPr>
-          <w:lang w:val="fr-FR"/>
-        </w:rPr>
-        <w:t>gCO₂e</w:t>
-      </w:r>
-      <w:proofErr w:type="spellEnd"/>
-      <w:r>
-        <w:rPr>
-          <w:lang w:val="fr-FR"/>
-        </w:rPr>
-        <w:t>/kWh.</w:t>
+        <w:t xml:space="preserve"> (Europe) : 300 gCO₂e/kWh.</w:t>
       </w:r>
     </w:p>
     <w:p>
@@ -869,19 +930,8 @@
           <w:bCs/>
           <w:lang w:val="fr-FR"/>
         </w:rPr>
-        <w:lastRenderedPageBreak/>
-        <w:t xml:space="preserve">Emissions via Google </w:t>
-      </w:r>
-      <w:proofErr w:type="spellStart"/>
-      <w:r>
-        <w:rPr>
-          <w:b/>
-          <w:bCs/>
-          <w:lang w:val="fr-FR"/>
-        </w:rPr>
-        <w:t>Colab</w:t>
-      </w:r>
-      <w:proofErr w:type="spellEnd"/>
+        <w:t>Emissions via Google Colab</w:t>
+      </w:r>
       <w:r>
         <w:rPr>
           <w:lang w:val="fr-FR"/>
@@ -942,21 +992,7 @@
         <w:rPr>
           <w:lang w:val="fr-FR"/>
         </w:rPr>
-        <w:t xml:space="preserve"> (130 </w:t>
-      </w:r>
-      <w:proofErr w:type="spellStart"/>
-      <w:r>
-        <w:rPr>
-          <w:lang w:val="fr-FR"/>
-        </w:rPr>
-        <w:t>gCO₂e</w:t>
-      </w:r>
-      <w:proofErr w:type="spellEnd"/>
-      <w:r>
-        <w:rPr>
-          <w:lang w:val="fr-FR"/>
-        </w:rPr>
-        <w:t>/km).</w:t>
+        <w:t xml:space="preserve"> (130 gCO₂e/km).</w:t>
       </w:r>
     </w:p>
     <w:p>
@@ -975,25 +1011,7 @@
           <w:bCs/>
           <w:lang w:val="fr-FR"/>
         </w:rPr>
-        <w:t>Emissions annuelles (</w:t>
-      </w:r>
-      <w:proofErr w:type="spellStart"/>
-      <w:r>
-        <w:rPr>
-          <w:b/>
-          <w:bCs/>
-          <w:lang w:val="fr-FR"/>
-        </w:rPr>
-        <w:t>Colab</w:t>
-      </w:r>
-      <w:proofErr w:type="spellEnd"/>
-      <w:r>
-        <w:rPr>
-          <w:b/>
-          <w:bCs/>
-          <w:lang w:val="fr-FR"/>
-        </w:rPr>
-        <w:t>)</w:t>
+        <w:t>Emissions annuelles (Colab)</w:t>
       </w:r>
       <w:r>
         <w:rPr>
@@ -1027,7 +1045,7 @@
           <w:lang w:val="fr-FR"/>
         </w:rPr>
         <w:pict w14:anchorId="162DE699">
-          <v:rect id="_x0000_i1044" style="width:0;height:1.5pt" o:hralign="center" o:hrstd="t" o:hr="t" fillcolor="#a0a0a0" stroked="f"/>
+          <v:rect id="_x0000_i1026" style="width:0;height:1.5pt" o:hralign="center" o:hrstd="t" o:hr="t" fillcolor="#a0a0a0" stroked="f"/>
         </w:pict>
       </w:r>
     </w:p>
@@ -1089,25 +1107,7 @@
           <w:bCs/>
           <w:lang w:val="fr-FR"/>
         </w:rPr>
-        <w:t xml:space="preserve">Google </w:t>
-      </w:r>
-      <w:proofErr w:type="spellStart"/>
-      <w:r>
-        <w:rPr>
-          <w:b/>
-          <w:bCs/>
-          <w:lang w:val="fr-FR"/>
-        </w:rPr>
-        <w:t>Colab</w:t>
-      </w:r>
-      <w:proofErr w:type="spellEnd"/>
-      <w:r>
-        <w:rPr>
-          <w:b/>
-          <w:bCs/>
-          <w:lang w:val="fr-FR"/>
-        </w:rPr>
-        <w:t xml:space="preserve"> plus énergivore</w:t>
+        <w:t>Google Colab plus énergivore</w:t>
       </w:r>
       <w:r>
         <w:rPr>
@@ -1152,7 +1152,7 @@
           <w:lang w:val="fr-FR"/>
         </w:rPr>
         <w:pict w14:anchorId="79F443E2">
-          <v:rect id="_x0000_i1045" style="width:0;height:1.5pt" o:hralign="center" o:hrstd="t" o:hr="t" fillcolor="#a0a0a0" stroked="f"/>
+          <v:rect id="_x0000_i1027" style="width:0;height:1.5pt" o:hralign="center" o:hrstd="t" o:hr="t" fillcolor="#a0a0a0" stroked="f"/>
         </w:pict>
       </w:r>
     </w:p>
@@ -1317,7 +1317,7 @@
 </file>
 
 <file path=word/numbering.xml><?xml version="1.0" encoding="utf-8"?>
-<w:numbering xmlns:wpc="http://schemas.microsoft.com/office/word/2010/wordprocessingCanvas" xmlns:cx="http://schemas.microsoft.com/office/drawing/2014/chartex" xmlns:cx1="http://schemas.microsoft.com/office/drawing/2015/9/8/chartex" xmlns:cx2="http://schemas.microsoft.com/office/drawing/2015/10/21/chartex" xmlns:cx3="http://schemas.microsoft.com/office/drawing/2016/5/9/chartex" xmlns:cx4="http://schemas.microsoft.com/office/drawing/2016/5/10/chartex" xmlns:cx5="http://schemas.microsoft.com/office/drawing/2016/5/11/chartex" xmlns:cx6="http://schemas.microsoft.com/office/drawing/2016/5/12/chartex" xmlns:cx7="http://schemas.microsoft.com/office/drawing/2016/5/13/chartex" xmlns:cx8="http://schemas.microsoft.com/office/drawing/2016/5/14/chartex" xmlns:mc="http://schemas.openxmlformats.org/markup-compatibility/2006" xmlns:aink="http://schemas.microsoft.com/office/drawing/2016/ink" xmlns:am3d="http://schemas.microsoft.com/office/drawing/2017/model3d" xmlns:o="urn:schemas-microsoft-com:office:office" xmlns:oel="http://schemas.microsoft.com/office/2019/extlst" xmlns:r="http://schemas.openxmlformats.org/officeDocument/2006/relationships" xmlns:m="http://schemas.openxmlformats.org/officeDocument/2006/math" xmlns:v="urn:schemas-microsoft-com:vml" xmlns:wp14="http://schemas.microsoft.com/office/word/2010/wordprocessingDrawing" xmlns:wp="http://schemas.openxmlformats.org/drawingml/2006/wordprocessingDrawing" xmlns:w10="urn:schemas-microsoft-com:office:word" xmlns:w="http://schemas.openxmlformats.org/wordprocessingml/2006/main" xmlns:w14="http://schemas.microsoft.com/office/word/2010/wordml" xmlns:w15="http://schemas.microsoft.com/office/word/2012/wordml" xmlns:w16cex="http://schemas.microsoft.com/office/word/2018/wordml/cex" xmlns:w16cid="http://schemas.microsoft.com/office/word/2016/wordml/cid" xmlns:w16="http://schemas.microsoft.com/office/word/2018/wordml" xmlns:w16du="http://schemas.microsoft.com/office/word/2023/wordml/word16du" xmlns:w16sdtdh="http://schemas.microsoft.com/office/word/2020/wordml/sdtdatahash" xmlns:w16se="http://schemas.microsoft.com/office/word/2015/wordml/symex" xmlns:wpg="http://schemas.microsoft.com/office/word/2010/wordprocessingGroup" xmlns:wpi="http://schemas.microsoft.com/office/word/2010/wordprocessingInk" xmlns:wne="http://schemas.microsoft.com/office/word/2006/wordml" xmlns:wps="http://schemas.microsoft.com/office/word/2010/wordprocessingShape" mc:Ignorable="w14 w15 w16se w16cid w16 w16cex w16sdtdh w16du wp14">
+<w:numbering xmlns:wpc="http://schemas.microsoft.com/office/word/2010/wordprocessingCanvas" xmlns:cx="http://schemas.microsoft.com/office/drawing/2014/chartex" xmlns:cx1="http://schemas.microsoft.com/office/drawing/2015/9/8/chartex" xmlns:cx2="http://schemas.microsoft.com/office/drawing/2015/10/21/chartex" xmlns:cx3="http://schemas.microsoft.com/office/drawing/2016/5/9/chartex" xmlns:cx4="http://schemas.microsoft.com/office/drawing/2016/5/10/chartex" xmlns:cx5="http://schemas.microsoft.com/office/drawing/2016/5/11/chartex" xmlns:cx6="http://schemas.microsoft.com/office/drawing/2016/5/12/chartex" xmlns:cx7="http://schemas.microsoft.com/office/drawing/2016/5/13/chartex" xmlns:cx8="http://schemas.microsoft.com/office/drawing/2016/5/14/chartex" xmlns:mc="http://schemas.openxmlformats.org/markup-compatibility/2006" xmlns:aink="http://schemas.microsoft.com/office/drawing/2016/ink" xmlns:am3d="http://schemas.microsoft.com/office/drawing/2017/model3d" xmlns:o="urn:schemas-microsoft-com:office:office" xmlns:oel="http://schemas.microsoft.com/office/2019/extlst" xmlns:r="http://schemas.openxmlformats.org/officeDocument/2006/relationships" xmlns:m="http://schemas.openxmlformats.org/officeDocument/2006/math" xmlns:v="urn:schemas-microsoft-com:vml" xmlns:wp14="http://schemas.microsoft.com/office/word/2010/wordprocessingDrawing" xmlns:wp="http://schemas.openxmlformats.org/drawingml/2006/wordprocessingDrawing" xmlns:w10="urn:schemas-microsoft-com:office:word" xmlns:w="http://schemas.openxmlformats.org/wordprocessingml/2006/main" xmlns:w14="http://schemas.microsoft.com/office/word/2010/wordml" xmlns:w15="http://schemas.microsoft.com/office/word/2012/wordml" xmlns:w16cex="http://schemas.microsoft.com/office/word/2018/wordml/cex" xmlns:w16cid="http://schemas.microsoft.com/office/word/2016/wordml/cid" xmlns:w16="http://schemas.microsoft.com/office/word/2018/wordml" xmlns:w16du="http://schemas.microsoft.com/office/word/2023/wordml/word16du" xmlns:w16sdtdh="http://schemas.microsoft.com/office/word/2020/wordml/sdtdatahash" xmlns:w16sdtfl="http://schemas.microsoft.com/office/word/2024/wordml/sdtformatlock" xmlns:w16se="http://schemas.microsoft.com/office/word/2015/wordml/symex" xmlns:wpg="http://schemas.microsoft.com/office/word/2010/wordprocessingGroup" xmlns:wpi="http://schemas.microsoft.com/office/word/2010/wordprocessingInk" xmlns:wne="http://schemas.microsoft.com/office/word/2006/wordml" xmlns:wps="http://schemas.microsoft.com/office/word/2010/wordprocessingShape" mc:Ignorable="w14 w15 w16se w16cid w16 w16cex w16sdtdh w16sdtfl w16du wp14">
   <w:abstractNum w:abstractNumId="0" w15:restartNumberingAfterBreak="0">
     <w:nsid w:val="01F116E1"/>
     <w:multiLevelType w:val="multilevel"/>
@@ -1617,6 +1617,119 @@
     </w:lvl>
   </w:abstractNum>
   <w:abstractNum w:abstractNumId="2" w15:restartNumberingAfterBreak="0">
+    <w:nsid w:val="0E923530"/>
+    <w:multiLevelType w:val="multilevel"/>
+    <w:tmpl w:val="44087308"/>
+    <w:lvl w:ilvl="0">
+      <w:start w:val="1"/>
+      <w:numFmt w:val="decimal"/>
+      <w:lvlText w:val="%1."/>
+      <w:lvlJc w:val="left"/>
+      <w:pPr>
+        <w:ind w:left="360" w:hanging="360"/>
+      </w:pPr>
+      <w:rPr>
+        <w:rFonts w:hint="default"/>
+      </w:rPr>
+    </w:lvl>
+    <w:lvl w:ilvl="1">
+      <w:start w:val="1"/>
+      <w:numFmt w:val="decimal"/>
+      <w:lvlText w:val="%1.%2."/>
+      <w:lvlJc w:val="left"/>
+      <w:pPr>
+        <w:ind w:left="1428" w:hanging="720"/>
+      </w:pPr>
+      <w:rPr>
+        <w:rFonts w:hint="default"/>
+      </w:rPr>
+    </w:lvl>
+    <w:lvl w:ilvl="2">
+      <w:start w:val="1"/>
+      <w:numFmt w:val="decimal"/>
+      <w:lvlText w:val="%1.%2.%3."/>
+      <w:lvlJc w:val="left"/>
+      <w:pPr>
+        <w:ind w:left="2136" w:hanging="720"/>
+      </w:pPr>
+      <w:rPr>
+        <w:rFonts w:hint="default"/>
+      </w:rPr>
+    </w:lvl>
+    <w:lvl w:ilvl="3">
+      <w:start w:val="1"/>
+      <w:numFmt w:val="decimal"/>
+      <w:lvlText w:val="%1.%2.%3.%4."/>
+      <w:lvlJc w:val="left"/>
+      <w:pPr>
+        <w:ind w:left="3204" w:hanging="1080"/>
+      </w:pPr>
+      <w:rPr>
+        <w:rFonts w:hint="default"/>
+      </w:rPr>
+    </w:lvl>
+    <w:lvl w:ilvl="4">
+      <w:start w:val="1"/>
+      <w:numFmt w:val="decimal"/>
+      <w:lvlText w:val="%1.%2.%3.%4.%5."/>
+      <w:lvlJc w:val="left"/>
+      <w:pPr>
+        <w:ind w:left="3912" w:hanging="1080"/>
+      </w:pPr>
+      <w:rPr>
+        <w:rFonts w:hint="default"/>
+      </w:rPr>
+    </w:lvl>
+    <w:lvl w:ilvl="5">
+      <w:start w:val="1"/>
+      <w:numFmt w:val="decimal"/>
+      <w:lvlText w:val="%1.%2.%3.%4.%5.%6."/>
+      <w:lvlJc w:val="left"/>
+      <w:pPr>
+        <w:ind w:left="4980" w:hanging="1440"/>
+      </w:pPr>
+      <w:rPr>
+        <w:rFonts w:hint="default"/>
+      </w:rPr>
+    </w:lvl>
+    <w:lvl w:ilvl="6">
+      <w:start w:val="1"/>
+      <w:numFmt w:val="decimal"/>
+      <w:lvlText w:val="%1.%2.%3.%4.%5.%6.%7."/>
+      <w:lvlJc w:val="left"/>
+      <w:pPr>
+        <w:ind w:left="5688" w:hanging="1440"/>
+      </w:pPr>
+      <w:rPr>
+        <w:rFonts w:hint="default"/>
+      </w:rPr>
+    </w:lvl>
+    <w:lvl w:ilvl="7">
+      <w:start w:val="1"/>
+      <w:numFmt w:val="decimal"/>
+      <w:lvlText w:val="%1.%2.%3.%4.%5.%6.%7.%8."/>
+      <w:lvlJc w:val="left"/>
+      <w:pPr>
+        <w:ind w:left="6756" w:hanging="1800"/>
+      </w:pPr>
+      <w:rPr>
+        <w:rFonts w:hint="default"/>
+      </w:rPr>
+    </w:lvl>
+    <w:lvl w:ilvl="8">
+      <w:start w:val="1"/>
+      <w:numFmt w:val="decimal"/>
+      <w:lvlText w:val="%1.%2.%3.%4.%5.%6.%7.%8.%9."/>
+      <w:lvlJc w:val="left"/>
+      <w:pPr>
+        <w:ind w:left="7464" w:hanging="1800"/>
+      </w:pPr>
+      <w:rPr>
+        <w:rFonts w:hint="default"/>
+      </w:rPr>
+    </w:lvl>
+  </w:abstractNum>
+  <w:abstractNum w:abstractNumId="3" w15:restartNumberingAfterBreak="0">
     <w:nsid w:val="14164B9F"/>
     <w:multiLevelType w:val="multilevel"/>
     <w:tmpl w:val="A7561966"/>
@@ -1733,7 +1846,7 @@
       </w:pPr>
     </w:lvl>
   </w:abstractNum>
-  <w:abstractNum w:abstractNumId="3" w15:restartNumberingAfterBreak="0">
+  <w:abstractNum w:abstractNumId="4" w15:restartNumberingAfterBreak="0">
     <w:nsid w:val="1AC53A49"/>
     <w:multiLevelType w:val="multilevel"/>
     <w:tmpl w:val="89D4EEEE"/>
@@ -1882,7 +1995,7 @@
       </w:rPr>
     </w:lvl>
   </w:abstractNum>
-  <w:abstractNum w:abstractNumId="4" w15:restartNumberingAfterBreak="0">
+  <w:abstractNum w:abstractNumId="5" w15:restartNumberingAfterBreak="0">
     <w:nsid w:val="27692788"/>
     <w:multiLevelType w:val="multilevel"/>
     <w:tmpl w:val="87B002A8"/>
@@ -2031,7 +2144,7 @@
       </w:rPr>
     </w:lvl>
   </w:abstractNum>
-  <w:abstractNum w:abstractNumId="5" w15:restartNumberingAfterBreak="0">
+  <w:abstractNum w:abstractNumId="6" w15:restartNumberingAfterBreak="0">
     <w:nsid w:val="365D5636"/>
     <w:multiLevelType w:val="multilevel"/>
     <w:tmpl w:val="3580D9FC"/>
@@ -2180,7 +2293,129 @@
       </w:rPr>
     </w:lvl>
   </w:abstractNum>
-  <w:abstractNum w:abstractNumId="6" w15:restartNumberingAfterBreak="0">
+  <w:abstractNum w:abstractNumId="7" w15:restartNumberingAfterBreak="0">
+    <w:nsid w:val="3E841E96"/>
+    <w:multiLevelType w:val="multilevel"/>
+    <w:tmpl w:val="3EA4A7EE"/>
+    <w:lvl w:ilvl="0">
+      <w:start w:val="1"/>
+      <w:numFmt w:val="decimal"/>
+      <w:lvlText w:val="%1."/>
+      <w:lvlJc w:val="left"/>
+      <w:pPr>
+        <w:ind w:left="360" w:hanging="360"/>
+      </w:pPr>
+      <w:rPr>
+        <w:rFonts w:hint="default"/>
+        <w:b/>
+      </w:rPr>
+    </w:lvl>
+    <w:lvl w:ilvl="1">
+      <w:start w:val="1"/>
+      <w:numFmt w:val="decimal"/>
+      <w:lvlText w:val="%1.%2."/>
+      <w:lvlJc w:val="left"/>
+      <w:pPr>
+        <w:ind w:left="1080" w:hanging="720"/>
+      </w:pPr>
+      <w:rPr>
+        <w:rFonts w:hint="default"/>
+        <w:b/>
+      </w:rPr>
+    </w:lvl>
+    <w:lvl w:ilvl="2">
+      <w:start w:val="1"/>
+      <w:numFmt w:val="decimal"/>
+      <w:lvlText w:val="%1.%2.%3."/>
+      <w:lvlJc w:val="left"/>
+      <w:pPr>
+        <w:ind w:left="1440" w:hanging="720"/>
+      </w:pPr>
+      <w:rPr>
+        <w:rFonts w:hint="default"/>
+        <w:b/>
+      </w:rPr>
+    </w:lvl>
+    <w:lvl w:ilvl="3">
+      <w:start w:val="1"/>
+      <w:numFmt w:val="decimal"/>
+      <w:lvlText w:val="%1.%2.%3.%4."/>
+      <w:lvlJc w:val="left"/>
+      <w:pPr>
+        <w:ind w:left="2160" w:hanging="1080"/>
+      </w:pPr>
+      <w:rPr>
+        <w:rFonts w:hint="default"/>
+        <w:b/>
+      </w:rPr>
+    </w:lvl>
+    <w:lvl w:ilvl="4">
+      <w:start w:val="1"/>
+      <w:numFmt w:val="decimal"/>
+      <w:lvlText w:val="%1.%2.%3.%4.%5."/>
+      <w:lvlJc w:val="left"/>
+      <w:pPr>
+        <w:ind w:left="2520" w:hanging="1080"/>
+      </w:pPr>
+      <w:rPr>
+        <w:rFonts w:hint="default"/>
+        <w:b/>
+      </w:rPr>
+    </w:lvl>
+    <w:lvl w:ilvl="5">
+      <w:start w:val="1"/>
+      <w:numFmt w:val="decimal"/>
+      <w:lvlText w:val="%1.%2.%3.%4.%5.%6."/>
+      <w:lvlJc w:val="left"/>
+      <w:pPr>
+        <w:ind w:left="3240" w:hanging="1440"/>
+      </w:pPr>
+      <w:rPr>
+        <w:rFonts w:hint="default"/>
+        <w:b/>
+      </w:rPr>
+    </w:lvl>
+    <w:lvl w:ilvl="6">
+      <w:start w:val="1"/>
+      <w:numFmt w:val="decimal"/>
+      <w:lvlText w:val="%1.%2.%3.%4.%5.%6.%7."/>
+      <w:lvlJc w:val="left"/>
+      <w:pPr>
+        <w:ind w:left="3600" w:hanging="1440"/>
+      </w:pPr>
+      <w:rPr>
+        <w:rFonts w:hint="default"/>
+        <w:b/>
+      </w:rPr>
+    </w:lvl>
+    <w:lvl w:ilvl="7">
+      <w:start w:val="1"/>
+      <w:numFmt w:val="decimal"/>
+      <w:lvlText w:val="%1.%2.%3.%4.%5.%6.%7.%8."/>
+      <w:lvlJc w:val="left"/>
+      <w:pPr>
+        <w:ind w:left="4320" w:hanging="1800"/>
+      </w:pPr>
+      <w:rPr>
+        <w:rFonts w:hint="default"/>
+        <w:b/>
+      </w:rPr>
+    </w:lvl>
+    <w:lvl w:ilvl="8">
+      <w:start w:val="1"/>
+      <w:numFmt w:val="decimal"/>
+      <w:lvlText w:val="%1.%2.%3.%4.%5.%6.%7.%8.%9."/>
+      <w:lvlJc w:val="left"/>
+      <w:pPr>
+        <w:ind w:left="4680" w:hanging="1800"/>
+      </w:pPr>
+      <w:rPr>
+        <w:rFonts w:hint="default"/>
+        <w:b/>
+      </w:rPr>
+    </w:lvl>
+  </w:abstractNum>
+  <w:abstractNum w:abstractNumId="8" w15:restartNumberingAfterBreak="0">
     <w:nsid w:val="50257356"/>
     <w:multiLevelType w:val="multilevel"/>
     <w:tmpl w:val="0C16EF16"/>
@@ -2293,7 +2528,7 @@
       </w:pPr>
     </w:lvl>
   </w:abstractNum>
-  <w:abstractNum w:abstractNumId="7" w15:restartNumberingAfterBreak="0">
+  <w:abstractNum w:abstractNumId="9" w15:restartNumberingAfterBreak="0">
     <w:nsid w:val="514F1510"/>
     <w:multiLevelType w:val="multilevel"/>
     <w:tmpl w:val="5E626D76"/>
@@ -2410,7 +2645,7 @@
       </w:pPr>
     </w:lvl>
   </w:abstractNum>
-  <w:abstractNum w:abstractNumId="8" w15:restartNumberingAfterBreak="0">
+  <w:abstractNum w:abstractNumId="10" w15:restartNumberingAfterBreak="0">
     <w:nsid w:val="6E561FD0"/>
     <w:multiLevelType w:val="multilevel"/>
     <w:tmpl w:val="32206D42"/>
@@ -2560,7 +2795,7 @@
     </w:lvl>
   </w:abstractNum>
   <w:num w:numId="1" w16cid:durableId="1504707634">
-    <w:abstractNumId w:val="3"/>
+    <w:abstractNumId w:val="4"/>
   </w:num>
   <w:num w:numId="2" w16cid:durableId="2082293083">
     <w:abstractNumId w:val="1"/>
@@ -2569,28 +2804,34 @@
     <w:abstractNumId w:val="0"/>
   </w:num>
   <w:num w:numId="4" w16cid:durableId="1695765608">
-    <w:abstractNumId w:val="2"/>
+    <w:abstractNumId w:val="3"/>
   </w:num>
   <w:num w:numId="5" w16cid:durableId="1873612395">
+    <w:abstractNumId w:val="10"/>
+  </w:num>
+  <w:num w:numId="6" w16cid:durableId="1925187378">
     <w:abstractNumId w:val="8"/>
   </w:num>
-  <w:num w:numId="6" w16cid:durableId="1925187378">
+  <w:num w:numId="7" w16cid:durableId="575019586">
     <w:abstractNumId w:val="6"/>
   </w:num>
-  <w:num w:numId="7" w16cid:durableId="575019586">
+  <w:num w:numId="8" w16cid:durableId="394935558">
     <w:abstractNumId w:val="5"/>
   </w:num>
-  <w:num w:numId="8" w16cid:durableId="394935558">
-    <w:abstractNumId w:val="4"/>
+  <w:num w:numId="9" w16cid:durableId="1341615456">
+    <w:abstractNumId w:val="9"/>
   </w:num>
-  <w:num w:numId="9" w16cid:durableId="1341615456">
+  <w:num w:numId="10" w16cid:durableId="1805541062">
     <w:abstractNumId w:val="7"/>
+  </w:num>
+  <w:num w:numId="11" w16cid:durableId="851453597">
+    <w:abstractNumId w:val="2"/>
   </w:num>
 </w:numbering>
 </file>
 
 <file path=word/styles.xml><?xml version="1.0" encoding="utf-8"?>
-<w:styles xmlns:mc="http://schemas.openxmlformats.org/markup-compatibility/2006" xmlns:r="http://schemas.openxmlformats.org/officeDocument/2006/relationships" xmlns:w="http://schemas.openxmlformats.org/wordprocessingml/2006/main" xmlns:w14="http://schemas.microsoft.com/office/word/2010/wordml" xmlns:w15="http://schemas.microsoft.com/office/word/2012/wordml" xmlns:w16cex="http://schemas.microsoft.com/office/word/2018/wordml/cex" xmlns:w16cid="http://schemas.microsoft.com/office/word/2016/wordml/cid" xmlns:w16="http://schemas.microsoft.com/office/word/2018/wordml" xmlns:w16du="http://schemas.microsoft.com/office/word/2023/wordml/word16du" xmlns:w16sdtdh="http://schemas.microsoft.com/office/word/2020/wordml/sdtdatahash" xmlns:w16se="http://schemas.microsoft.com/office/word/2015/wordml/symex" mc:Ignorable="w14 w15 w16se w16cid w16 w16cex w16sdtdh w16du">
+<w:styles xmlns:mc="http://schemas.openxmlformats.org/markup-compatibility/2006" xmlns:r="http://schemas.openxmlformats.org/officeDocument/2006/relationships" xmlns:w="http://schemas.openxmlformats.org/wordprocessingml/2006/main" xmlns:w14="http://schemas.microsoft.com/office/word/2010/wordml" xmlns:w15="http://schemas.microsoft.com/office/word/2012/wordml" xmlns:w16cex="http://schemas.microsoft.com/office/word/2018/wordml/cex" xmlns:w16cid="http://schemas.microsoft.com/office/word/2016/wordml/cid" xmlns:w16="http://schemas.microsoft.com/office/word/2018/wordml" xmlns:w16du="http://schemas.microsoft.com/office/word/2023/wordml/word16du" xmlns:w16sdtdh="http://schemas.microsoft.com/office/word/2020/wordml/sdtdatahash" xmlns:w16sdtfl="http://schemas.microsoft.com/office/word/2024/wordml/sdtformatlock" xmlns:w16se="http://schemas.microsoft.com/office/word/2015/wordml/symex" mc:Ignorable="w14 w15 w16se w16cid w16 w16cex w16sdtdh w16sdtfl w16du">
   <w:docDefaults>
     <w:rPrDefault>
       <w:rPr>

</xml_diff>

<commit_message>
Etude de l'impact environnemental en local
</commit_message>
<xml_diff>
--- a/Ecological Impact.docx
+++ b/Ecological Impact.docx
@@ -519,11 +519,15 @@
           <w:numId w:val="11"/>
         </w:numPr>
         <w:rPr>
-          <w:lang w:val="fr-FR"/>
-        </w:rPr>
-      </w:pPr>
-      <w:r>
-        <w:rPr>
+          <w:b/>
+          <w:bCs/>
+          <w:lang w:val="fr-FR"/>
+        </w:rPr>
+      </w:pPr>
+      <w:r>
+        <w:rPr>
+          <w:b/>
+          <w:bCs/>
           <w:lang w:val="fr-FR"/>
         </w:rPr>
         <w:t>Détection de ballon</w:t>
@@ -675,7 +679,13 @@
         <w:rPr>
           <w:lang w:val="fr-FR"/>
         </w:rPr>
-        <w:t>19.59W</w:t>
+        <w:t>15</w:t>
+      </w:r>
+      <w:r>
+        <w:rPr>
+          <w:lang w:val="fr-FR"/>
+        </w:rPr>
+        <w:t>W</w:t>
       </w:r>
     </w:p>
     <w:p>
@@ -755,7 +765,7 @@
     <w:p>
       <w:pPr>
         <w:numPr>
-          <w:ilvl w:val="0"/>
+          <w:ilvl w:val="1"/>
           <w:numId w:val="4"/>
         </w:numPr>
         <w:rPr>
@@ -768,7 +778,153 @@
           <w:bCs/>
           <w:lang w:val="fr-FR"/>
         </w:rPr>
-        <w:t>Consommation via Google Colab</w:t>
+        <w:t>Émission de carbone équivalente </w:t>
+      </w:r>
+      <w:r>
+        <w:rPr>
+          <w:lang w:val="fr-FR"/>
+        </w:rPr>
+        <w:t>:</w:t>
+      </w:r>
+      <w:r>
+        <w:rPr>
+          <w:lang w:val="fr-FR"/>
+        </w:rPr>
+        <w:t xml:space="preserve"> </w:t>
+      </w:r>
+      <w:r>
+        <w:rPr>
+          <w:lang w:val="fr-FR"/>
+        </w:rPr>
+        <w:t>2.05695e-05 kgCO2eq</w:t>
+      </w:r>
+      <w:r>
+        <w:rPr>
+          <w:lang w:val="fr-FR"/>
+        </w:rPr>
+        <w:t xml:space="preserve"> par heure</w:t>
+      </w:r>
+    </w:p>
+    <w:p>
+      <w:pPr>
+        <w:pStyle w:val="Paragraphedeliste"/>
+        <w:numPr>
+          <w:ilvl w:val="1"/>
+          <w:numId w:val="11"/>
+        </w:numPr>
+        <w:rPr>
+          <w:b/>
+          <w:bCs/>
+          <w:lang w:val="fr-FR"/>
+        </w:rPr>
+      </w:pPr>
+      <w:r>
+        <w:rPr>
+          <w:b/>
+          <w:bCs/>
+          <w:lang w:val="fr-FR"/>
+        </w:rPr>
+        <w:t>Modélisation 2D du terrain en fonction de la position du joueur</w:t>
+      </w:r>
+    </w:p>
+    <w:p>
+      <w:pPr>
+        <w:ind w:left="360"/>
+        <w:rPr>
+          <w:lang w:val="fr-FR"/>
+        </w:rPr>
+      </w:pPr>
+      <w:r>
+        <w:rPr>
+          <w:lang w:val="fr-FR"/>
+        </w:rPr>
+        <w:t xml:space="preserve">Consommation CPU moyenne </w:t>
+      </w:r>
+      <w:r>
+        <w:rPr>
+          <w:lang w:val="fr-FR"/>
+        </w:rPr>
+        <w:t>53.21</w:t>
+      </w:r>
+      <w:r>
+        <w:rPr>
+          <w:lang w:val="fr-FR"/>
+        </w:rPr>
+        <w:t xml:space="preserve">% pour un CPU de 15W =&gt; 15W * </w:t>
+      </w:r>
+      <w:r>
+        <w:rPr>
+          <w:lang w:val="fr-FR"/>
+        </w:rPr>
+        <w:t>53.21</w:t>
+      </w:r>
+      <w:r>
+        <w:rPr>
+          <w:lang w:val="fr-FR"/>
+        </w:rPr>
+        <w:t xml:space="preserve">% = </w:t>
+      </w:r>
+      <w:r>
+        <w:rPr>
+          <w:lang w:val="fr-FR"/>
+        </w:rPr>
+        <w:t>7.98</w:t>
+      </w:r>
+      <w:r>
+        <w:rPr>
+          <w:lang w:val="fr-FR"/>
+        </w:rPr>
+        <w:t xml:space="preserve">W. </w:t>
+      </w:r>
+    </w:p>
+    <w:p>
+      <w:pPr>
+        <w:ind w:left="360"/>
+        <w:rPr>
+          <w:lang w:val="fr-FR"/>
+        </w:rPr>
+      </w:pPr>
+      <w:r>
+        <w:rPr>
+          <w:lang w:val="fr-FR"/>
+        </w:rPr>
+        <w:t xml:space="preserve">Ajout des autres composants : </w:t>
+      </w:r>
+      <w:r>
+        <w:rPr>
+          <w:lang w:val="fr-FR"/>
+        </w:rPr>
+        <w:t>7.98</w:t>
+      </w:r>
+      <w:r>
+        <w:rPr>
+          <w:lang w:val="fr-FR"/>
+        </w:rPr>
+        <w:t xml:space="preserve">W + 15W = </w:t>
+      </w:r>
+      <w:r>
+        <w:rPr>
+          <w:lang w:val="fr-FR"/>
+        </w:rPr>
+        <w:t>22.98</w:t>
+      </w:r>
+      <w:r>
+        <w:rPr>
+          <w:lang w:val="fr-FR"/>
+        </w:rPr>
+        <w:t xml:space="preserve"> W. =&gt; 0.3</w:t>
+      </w:r>
+      <w:r>
+        <w:rPr>
+          <w:lang w:val="fr-FR"/>
+        </w:rPr>
+        <w:t>83</w:t>
+      </w:r>
+      <w:r>
+        <w:rPr>
+          <w:lang w:val="fr-FR"/>
+        </w:rPr>
+        <w:t xml:space="preserve"> Wh</w:t>
       </w:r>
     </w:p>
     <w:p>
@@ -787,13 +943,26 @@
           <w:bCs/>
           <w:lang w:val="fr-FR"/>
         </w:rPr>
-        <w:t>Puissance moyenne d'un GPU T4</w:t>
-      </w:r>
-      <w:r>
-        <w:rPr>
-          <w:lang w:val="fr-FR"/>
-        </w:rPr>
-        <w:t xml:space="preserve"> : 300W.</w:t>
+        <w:lastRenderedPageBreak/>
+        <w:t>Puissance moyenne d'un ordinateur personnel</w:t>
+      </w:r>
+      <w:r>
+        <w:rPr>
+          <w:lang w:val="fr-FR"/>
+        </w:rPr>
+        <w:t xml:space="preserve"> : </w:t>
+      </w:r>
+      <w:r>
+        <w:rPr>
+          <w:lang w:val="fr-FR"/>
+        </w:rPr>
+        <w:t>15</w:t>
+      </w:r>
+      <w:r>
+        <w:rPr>
+          <w:lang w:val="fr-FR"/>
+        </w:rPr>
+        <w:t>W</w:t>
       </w:r>
     </w:p>
     <w:p>
@@ -812,13 +981,31 @@
           <w:bCs/>
           <w:lang w:val="fr-FR"/>
         </w:rPr>
-        <w:t>Consommation par session d’entraînement</w:t>
+        <w:t>Consommation énergétique par vidéo</w:t>
       </w:r>
       <w:r>
         <w:rPr>
           <w:lang w:val="fr-FR"/>
         </w:rPr>
         <w:t xml:space="preserve"> : </w:t>
+      </w:r>
+      <w:r>
+        <w:rPr>
+          <w:lang w:val="fr-FR"/>
+        </w:rPr>
+        <w:t>0.</w:t>
+      </w:r>
+      <w:r>
+        <w:rPr>
+          <w:lang w:val="fr-FR"/>
+        </w:rPr>
+        <w:t>383</w:t>
+      </w:r>
+      <w:r>
+        <w:rPr>
+          <w:lang w:val="fr-FR"/>
+        </w:rPr>
+        <w:t xml:space="preserve"> Wh</w:t>
       </w:r>
     </w:p>
     <w:p>
@@ -837,6 +1024,162 @@
           <w:bCs/>
           <w:lang w:val="fr-FR"/>
         </w:rPr>
+        <w:t>Consommation hebdomadaire en local</w:t>
+      </w:r>
+      <w:r>
+        <w:rPr>
+          <w:lang w:val="fr-FR"/>
+        </w:rPr>
+        <w:t xml:space="preserve"> : </w:t>
+      </w:r>
+      <w:r>
+        <w:rPr>
+          <w:lang w:val="fr-FR"/>
+        </w:rPr>
+        <w:t xml:space="preserve">*1.5 = </w:t>
+      </w:r>
+      <w:r>
+        <w:rPr>
+          <w:lang w:val="fr-FR"/>
+        </w:rPr>
+        <w:t>0.5745</w:t>
+      </w:r>
+      <w:r>
+        <w:rPr>
+          <w:lang w:val="fr-FR"/>
+        </w:rPr>
+        <w:t>W</w:t>
+      </w:r>
+    </w:p>
+    <w:p>
+      <w:pPr>
+        <w:numPr>
+          <w:ilvl w:val="1"/>
+          <w:numId w:val="4"/>
+        </w:numPr>
+        <w:rPr>
+          <w:lang w:val="fr-FR"/>
+        </w:rPr>
+      </w:pPr>
+      <w:r>
+        <w:rPr>
+          <w:b/>
+          <w:bCs/>
+          <w:lang w:val="fr-FR"/>
+        </w:rPr>
+        <w:t>Émission de carbone équivalente </w:t>
+      </w:r>
+      <w:r>
+        <w:rPr>
+          <w:lang w:val="fr-FR"/>
+        </w:rPr>
+        <w:t>:</w:t>
+      </w:r>
+      <w:r>
+        <w:rPr>
+          <w:lang w:val="fr-FR"/>
+        </w:rPr>
+        <w:t xml:space="preserve"> </w:t>
+      </w:r>
+      <w:r>
+        <w:t>2.4129e-05 kgCO2eq</w:t>
+      </w:r>
+      <w:r>
+        <w:t xml:space="preserve"> par heure</w:t>
+      </w:r>
+    </w:p>
+    <w:p>
+      <w:pPr>
+        <w:rPr>
+          <w:lang w:val="fr-FR"/>
+        </w:rPr>
+      </w:pPr>
+    </w:p>
+    <w:p>
+      <w:pPr>
+        <w:numPr>
+          <w:ilvl w:val="0"/>
+          <w:numId w:val="4"/>
+        </w:numPr>
+        <w:rPr>
+          <w:lang w:val="fr-FR"/>
+        </w:rPr>
+      </w:pPr>
+      <w:r>
+        <w:rPr>
+          <w:b/>
+          <w:bCs/>
+          <w:lang w:val="fr-FR"/>
+        </w:rPr>
+        <w:t>Consommation via Google Colab</w:t>
+      </w:r>
+    </w:p>
+    <w:p>
+      <w:pPr>
+        <w:numPr>
+          <w:ilvl w:val="1"/>
+          <w:numId w:val="4"/>
+        </w:numPr>
+        <w:rPr>
+          <w:lang w:val="fr-FR"/>
+        </w:rPr>
+      </w:pPr>
+      <w:r>
+        <w:rPr>
+          <w:b/>
+          <w:bCs/>
+          <w:lang w:val="fr-FR"/>
+        </w:rPr>
+        <w:t>Puissance moyenne d'un GPU T4</w:t>
+      </w:r>
+      <w:r>
+        <w:rPr>
+          <w:lang w:val="fr-FR"/>
+        </w:rPr>
+        <w:t xml:space="preserve"> : 300W.</w:t>
+      </w:r>
+    </w:p>
+    <w:p>
+      <w:pPr>
+        <w:numPr>
+          <w:ilvl w:val="1"/>
+          <w:numId w:val="4"/>
+        </w:numPr>
+        <w:rPr>
+          <w:lang w:val="fr-FR"/>
+        </w:rPr>
+      </w:pPr>
+      <w:r>
+        <w:rPr>
+          <w:b/>
+          <w:bCs/>
+          <w:lang w:val="fr-FR"/>
+        </w:rPr>
+        <w:t>Consommation par session d’entraînement</w:t>
+      </w:r>
+      <w:r>
+        <w:rPr>
+          <w:lang w:val="fr-FR"/>
+        </w:rPr>
+        <w:t xml:space="preserve"> : </w:t>
+      </w:r>
+    </w:p>
+    <w:p>
+      <w:pPr>
+        <w:numPr>
+          <w:ilvl w:val="1"/>
+          <w:numId w:val="4"/>
+        </w:numPr>
+        <w:rPr>
+          <w:lang w:val="fr-FR"/>
+        </w:rPr>
+      </w:pPr>
+      <w:r>
+        <w:rPr>
+          <w:b/>
+          <w:bCs/>
+          <w:lang w:val="fr-FR"/>
+        </w:rPr>
         <w:t>Consommation hebdomadaire via Colab</w:t>
       </w:r>
       <w:r>
@@ -860,7 +1203,6 @@
           <w:bCs/>
           <w:lang w:val="fr-FR"/>
         </w:rPr>
-        <w:lastRenderedPageBreak/>
         <w:t>3.3 Émissions carbone associées</w:t>
       </w:r>
     </w:p>
@@ -913,6 +1255,18 @@
         </w:rPr>
         <w:t xml:space="preserve"> : </w:t>
       </w:r>
+      <w:r>
+        <w:rPr>
+          <w:lang w:val="fr-FR"/>
+        </w:rPr>
+        <w:t>4.46985</w:t>
+      </w:r>
+      <w:r>
+        <w:t>e-05 kgCO2eq</w:t>
+      </w:r>
+      <w:r>
+        <w:t xml:space="preserve"> par heure</w:t>
+      </w:r>
     </w:p>
     <w:p>
       <w:pPr>
@@ -978,21 +1332,67 @@
         <w:rPr>
           <w:lang w:val="fr-FR"/>
         </w:rPr>
-        <w:t xml:space="preserve"> : Équivalent à environ </w:t>
-      </w:r>
-      <w:r>
-        <w:rPr>
-          <w:b/>
-          <w:bCs/>
-          <w:lang w:val="fr-FR"/>
-        </w:rPr>
-        <w:t>8 km en voiture</w:t>
-      </w:r>
-      <w:r>
-        <w:rPr>
-          <w:lang w:val="fr-FR"/>
-        </w:rPr>
-        <w:t xml:space="preserve"> (130 gCO₂e/km).</w:t>
+        <w:t xml:space="preserve"> : </w:t>
+      </w:r>
+      <w:r>
+        <w:rPr>
+          <w:lang w:val="fr-FR"/>
+        </w:rPr>
+        <w:t xml:space="preserve">*8760 = </w:t>
+      </w:r>
+      <w:r>
+        <w:rPr>
+          <w:lang w:val="fr-FR"/>
+        </w:rPr>
+        <w:t>391</w:t>
+      </w:r>
+      <w:r>
+        <w:rPr>
+          <w:lang w:val="fr-FR"/>
+        </w:rPr>
+        <w:t>.55 gCO</w:t>
+      </w:r>
+      <w:r>
+        <w:rPr>
+          <w:lang w:val="fr-FR"/>
+        </w:rPr>
+        <w:t>₂e</w:t>
+      </w:r>
+      <w:r>
+        <w:rPr>
+          <w:lang w:val="fr-FR"/>
+        </w:rPr>
+        <w:br/>
+      </w:r>
+      <w:r>
+        <w:rPr>
+          <w:lang w:val="fr-FR"/>
+        </w:rPr>
+        <w:t>Équivalent à</w:t>
+      </w:r>
+      <w:r>
+        <w:rPr>
+          <w:b/>
+          <w:bCs/>
+          <w:lang w:val="fr-FR"/>
+        </w:rPr>
+        <w:t xml:space="preserve"> </w:t>
+      </w:r>
+      <w:r>
+        <w:rPr>
+          <w:b/>
+          <w:bCs/>
+          <w:lang w:val="fr-FR"/>
+        </w:rPr>
+        <w:t>6.12 heures de streaming</w:t>
+      </w:r>
+      <w:r>
+        <w:rPr>
+          <w:b/>
+          <w:bCs/>
+          <w:lang w:val="fr-FR"/>
+        </w:rPr>
+        <w:t>.</w:t>
       </w:r>
     </w:p>
     <w:p>
@@ -1296,6 +1696,7 @@
         <w:rPr>
           <w:lang w:val="fr-FR"/>
         </w:rPr>
+        <w:lastRenderedPageBreak/>
         <w:t>Alimenter les ordinateurs et serveurs avec de l’électricité d’origine renouvelable.</w:t>
       </w:r>
     </w:p>
@@ -2416,6 +2817,119 @@
     </w:lvl>
   </w:abstractNum>
   <w:abstractNum w:abstractNumId="8" w15:restartNumberingAfterBreak="0">
+    <w:nsid w:val="477E6374"/>
+    <w:multiLevelType w:val="hybridMultilevel"/>
+    <w:tmpl w:val="6B38C2AE"/>
+    <w:lvl w:ilvl="0" w:tplc="040C0001">
+      <w:start w:val="1"/>
+      <w:numFmt w:val="bullet"/>
+      <w:lvlText w:val=""/>
+      <w:lvlJc w:val="left"/>
+      <w:pPr>
+        <w:ind w:left="2148" w:hanging="360"/>
+      </w:pPr>
+      <w:rPr>
+        <w:rFonts w:ascii="Symbol" w:hAnsi="Symbol" w:hint="default"/>
+      </w:rPr>
+    </w:lvl>
+    <w:lvl w:ilvl="1" w:tplc="040C0003" w:tentative="1">
+      <w:start w:val="1"/>
+      <w:numFmt w:val="bullet"/>
+      <w:lvlText w:val="o"/>
+      <w:lvlJc w:val="left"/>
+      <w:pPr>
+        <w:ind w:left="2868" w:hanging="360"/>
+      </w:pPr>
+      <w:rPr>
+        <w:rFonts w:ascii="Courier New" w:hAnsi="Courier New" w:cs="Courier New" w:hint="default"/>
+      </w:rPr>
+    </w:lvl>
+    <w:lvl w:ilvl="2" w:tplc="040C0005" w:tentative="1">
+      <w:start w:val="1"/>
+      <w:numFmt w:val="bullet"/>
+      <w:lvlText w:val=""/>
+      <w:lvlJc w:val="left"/>
+      <w:pPr>
+        <w:ind w:left="3588" w:hanging="360"/>
+      </w:pPr>
+      <w:rPr>
+        <w:rFonts w:ascii="Wingdings" w:hAnsi="Wingdings" w:hint="default"/>
+      </w:rPr>
+    </w:lvl>
+    <w:lvl w:ilvl="3" w:tplc="040C0001" w:tentative="1">
+      <w:start w:val="1"/>
+      <w:numFmt w:val="bullet"/>
+      <w:lvlText w:val=""/>
+      <w:lvlJc w:val="left"/>
+      <w:pPr>
+        <w:ind w:left="4308" w:hanging="360"/>
+      </w:pPr>
+      <w:rPr>
+        <w:rFonts w:ascii="Symbol" w:hAnsi="Symbol" w:hint="default"/>
+      </w:rPr>
+    </w:lvl>
+    <w:lvl w:ilvl="4" w:tplc="040C0003" w:tentative="1">
+      <w:start w:val="1"/>
+      <w:numFmt w:val="bullet"/>
+      <w:lvlText w:val="o"/>
+      <w:lvlJc w:val="left"/>
+      <w:pPr>
+        <w:ind w:left="5028" w:hanging="360"/>
+      </w:pPr>
+      <w:rPr>
+        <w:rFonts w:ascii="Courier New" w:hAnsi="Courier New" w:cs="Courier New" w:hint="default"/>
+      </w:rPr>
+    </w:lvl>
+    <w:lvl w:ilvl="5" w:tplc="040C0005" w:tentative="1">
+      <w:start w:val="1"/>
+      <w:numFmt w:val="bullet"/>
+      <w:lvlText w:val=""/>
+      <w:lvlJc w:val="left"/>
+      <w:pPr>
+        <w:ind w:left="5748" w:hanging="360"/>
+      </w:pPr>
+      <w:rPr>
+        <w:rFonts w:ascii="Wingdings" w:hAnsi="Wingdings" w:hint="default"/>
+      </w:rPr>
+    </w:lvl>
+    <w:lvl w:ilvl="6" w:tplc="040C0001" w:tentative="1">
+      <w:start w:val="1"/>
+      <w:numFmt w:val="bullet"/>
+      <w:lvlText w:val=""/>
+      <w:lvlJc w:val="left"/>
+      <w:pPr>
+        <w:ind w:left="6468" w:hanging="360"/>
+      </w:pPr>
+      <w:rPr>
+        <w:rFonts w:ascii="Symbol" w:hAnsi="Symbol" w:hint="default"/>
+      </w:rPr>
+    </w:lvl>
+    <w:lvl w:ilvl="7" w:tplc="040C0003" w:tentative="1">
+      <w:start w:val="1"/>
+      <w:numFmt w:val="bullet"/>
+      <w:lvlText w:val="o"/>
+      <w:lvlJc w:val="left"/>
+      <w:pPr>
+        <w:ind w:left="7188" w:hanging="360"/>
+      </w:pPr>
+      <w:rPr>
+        <w:rFonts w:ascii="Courier New" w:hAnsi="Courier New" w:cs="Courier New" w:hint="default"/>
+      </w:rPr>
+    </w:lvl>
+    <w:lvl w:ilvl="8" w:tplc="040C0005" w:tentative="1">
+      <w:start w:val="1"/>
+      <w:numFmt w:val="bullet"/>
+      <w:lvlText w:val=""/>
+      <w:lvlJc w:val="left"/>
+      <w:pPr>
+        <w:ind w:left="7908" w:hanging="360"/>
+      </w:pPr>
+      <w:rPr>
+        <w:rFonts w:ascii="Wingdings" w:hAnsi="Wingdings" w:hint="default"/>
+      </w:rPr>
+    </w:lvl>
+  </w:abstractNum>
+  <w:abstractNum w:abstractNumId="9" w15:restartNumberingAfterBreak="0">
     <w:nsid w:val="50257356"/>
     <w:multiLevelType w:val="multilevel"/>
     <w:tmpl w:val="0C16EF16"/>
@@ -2528,7 +3042,7 @@
       </w:pPr>
     </w:lvl>
   </w:abstractNum>
-  <w:abstractNum w:abstractNumId="9" w15:restartNumberingAfterBreak="0">
+  <w:abstractNum w:abstractNumId="10" w15:restartNumberingAfterBreak="0">
     <w:nsid w:val="514F1510"/>
     <w:multiLevelType w:val="multilevel"/>
     <w:tmpl w:val="5E626D76"/>
@@ -2645,7 +3159,7 @@
       </w:pPr>
     </w:lvl>
   </w:abstractNum>
-  <w:abstractNum w:abstractNumId="10" w15:restartNumberingAfterBreak="0">
+  <w:abstractNum w:abstractNumId="11" w15:restartNumberingAfterBreak="0">
     <w:nsid w:val="6E561FD0"/>
     <w:multiLevelType w:val="multilevel"/>
     <w:tmpl w:val="32206D42"/>
@@ -2807,10 +3321,10 @@
     <w:abstractNumId w:val="3"/>
   </w:num>
   <w:num w:numId="5" w16cid:durableId="1873612395">
-    <w:abstractNumId w:val="10"/>
+    <w:abstractNumId w:val="11"/>
   </w:num>
   <w:num w:numId="6" w16cid:durableId="1925187378">
-    <w:abstractNumId w:val="8"/>
+    <w:abstractNumId w:val="9"/>
   </w:num>
   <w:num w:numId="7" w16cid:durableId="575019586">
     <w:abstractNumId w:val="6"/>
@@ -2819,13 +3333,16 @@
     <w:abstractNumId w:val="5"/>
   </w:num>
   <w:num w:numId="9" w16cid:durableId="1341615456">
-    <w:abstractNumId w:val="9"/>
+    <w:abstractNumId w:val="10"/>
   </w:num>
   <w:num w:numId="10" w16cid:durableId="1805541062">
     <w:abstractNumId w:val="7"/>
   </w:num>
   <w:num w:numId="11" w16cid:durableId="851453597">
     <w:abstractNumId w:val="2"/>
+  </w:num>
+  <w:num w:numId="12" w16cid:durableId="118761375">
+    <w:abstractNumId w:val="8"/>
   </w:num>
 </w:numbering>
 </file>
@@ -3230,6 +3747,7 @@
   <w:style w:type="paragraph" w:default="1" w:styleId="Normal">
     <w:name w:val="Normal"/>
     <w:qFormat/>
+    <w:rsid w:val="009A3A73"/>
     <w:rPr>
       <w:lang w:val="en-GB"/>
     </w:rPr>

</xml_diff>

<commit_message>
ajout de contexte dans le rapport RSE
</commit_message>
<xml_diff>
--- a/Ecological Impact.docx
+++ b/Ecological Impact.docx
@@ -13,6 +13,7 @@
           <w:lang w:val="fr-FR"/>
         </w:rPr>
       </w:pPr>
+      <w:proofErr w:type="spellStart"/>
       <w:r>
         <w:rPr>
           <w:b/>
@@ -21,12 +22,10 @@
           <w:szCs w:val="32"/>
           <w:lang w:val="fr-FR"/>
         </w:rPr>
-        <w:t>Ecological Impact – Rugby Vision</w:t>
-      </w:r>
-    </w:p>
-    <w:p>
-      <w:pPr>
-        <w:jc w:val="center"/>
+        <w:t>Ecological</w:t>
+      </w:r>
+      <w:proofErr w:type="spellEnd"/>
+      <w:r>
         <w:rPr>
           <w:b/>
           <w:bCs/>
@@ -34,7 +33,120 @@
           <w:szCs w:val="32"/>
           <w:lang w:val="fr-FR"/>
         </w:rPr>
-      </w:pPr>
+        <w:t xml:space="preserve"> Impact – Rugby Vision</w:t>
+      </w:r>
+    </w:p>
+    <w:p>
+      <w:pPr>
+        <w:rPr>
+          <w:b/>
+          <w:bCs/>
+          <w:sz w:val="32"/>
+          <w:szCs w:val="32"/>
+          <w:lang w:val="fr-FR"/>
+        </w:rPr>
+      </w:pPr>
+    </w:p>
+    <w:p>
+      <w:pPr>
+        <w:rPr>
+          <w:b/>
+          <w:bCs/>
+          <w:lang w:val="fr-FR"/>
+        </w:rPr>
+      </w:pPr>
+      <w:r>
+        <w:rPr>
+          <w:b/>
+          <w:bCs/>
+          <w:lang w:val="fr-FR"/>
+        </w:rPr>
+        <w:t xml:space="preserve">Contexte : </w:t>
+      </w:r>
+    </w:p>
+    <w:p>
+      <w:pPr>
+        <w:rPr>
+          <w:lang w:val="fr-FR"/>
+        </w:rPr>
+      </w:pPr>
+      <w:r>
+        <w:rPr>
+          <w:lang w:val="fr-FR"/>
+        </w:rPr>
+        <w:t>Cette étude a été réalisée dans le cadre d’un projet pédagogique d’élève d’ingénieur en dernière année, résultant d’un partenariat entre l’école</w:t>
+      </w:r>
+      <w:r>
+        <w:rPr>
+          <w:lang w:val="fr-FR"/>
+        </w:rPr>
+        <w:t xml:space="preserve"> d’ingénieur</w:t>
+      </w:r>
+      <w:r>
+        <w:rPr>
+          <w:lang w:val="fr-FR"/>
+        </w:rPr>
+        <w:t xml:space="preserve"> EPF</w:t>
+      </w:r>
+      <w:r>
+        <w:rPr>
+          <w:lang w:val="fr-FR"/>
+        </w:rPr>
+        <w:t xml:space="preserve"> et le Racing92, équipe de rugby du top14. </w:t>
+      </w:r>
+    </w:p>
+    <w:p>
+      <w:pPr>
+        <w:rPr>
+          <w:lang w:val="fr-FR"/>
+        </w:rPr>
+      </w:pPr>
+      <w:r>
+        <w:rPr>
+          <w:lang w:val="fr-FR"/>
+        </w:rPr>
+        <w:t xml:space="preserve">Ce projet propose une analyse </w:t>
+      </w:r>
+      <w:r>
+        <w:rPr>
+          <w:lang w:val="fr-FR"/>
+        </w:rPr>
+        <w:t xml:space="preserve">de vidéos d’entrainement à </w:t>
+      </w:r>
+      <w:proofErr w:type="spellStart"/>
+      <w:r>
+        <w:rPr>
+          <w:lang w:val="fr-FR"/>
+        </w:rPr>
+        <w:t>la</w:t>
+      </w:r>
+      <w:proofErr w:type="spellEnd"/>
+      <w:r>
+        <w:rPr>
+          <w:lang w:val="fr-FR"/>
+        </w:rPr>
+        <w:t xml:space="preserve"> pénalité à l’aide de </w:t>
+      </w:r>
+      <w:proofErr w:type="spellStart"/>
+      <w:r>
+        <w:rPr>
+          <w:lang w:val="fr-FR"/>
+        </w:rPr>
+        <w:t>ComputerVision</w:t>
+      </w:r>
+      <w:proofErr w:type="spellEnd"/>
+      <w:r>
+        <w:rPr>
+          <w:lang w:val="fr-FR"/>
+        </w:rPr>
+        <w:t xml:space="preserve"> et de Machine Learning</w:t>
+      </w:r>
+      <w:r>
+        <w:rPr>
+          <w:lang w:val="fr-FR"/>
+        </w:rPr>
+        <w:t xml:space="preserve"> dans le but de réaliser un graphique avec le taux de passage du ballon entre les poteaux pour chaque zone du terrain où le joueur a tiré. </w:t>
+      </w:r>
     </w:p>
     <w:p>
       <w:pPr>
@@ -174,7 +286,21 @@
         <w:rPr>
           <w:lang w:val="fr-FR"/>
         </w:rPr>
-        <w:t>) et Google Colab (</w:t>
+        <w:t xml:space="preserve">) et Google </w:t>
+      </w:r>
+      <w:proofErr w:type="spellStart"/>
+      <w:r>
+        <w:rPr>
+          <w:lang w:val="fr-FR"/>
+        </w:rPr>
+        <w:t>Colab</w:t>
+      </w:r>
+      <w:proofErr w:type="spellEnd"/>
+      <w:r>
+        <w:rPr>
+          <w:lang w:val="fr-FR"/>
+        </w:rPr>
+        <w:t xml:space="preserve"> (</w:t>
       </w:r>
       <w:r>
         <w:rPr>
@@ -556,8 +682,30 @@
         <w:rPr>
           <w:lang w:val="fr-FR"/>
         </w:rPr>
-        <w:t xml:space="preserve"> powercfg /energy</w:t>
-      </w:r>
+        <w:t xml:space="preserve"> </w:t>
+      </w:r>
+      <w:proofErr w:type="spellStart"/>
+      <w:r>
+        <w:rPr>
+          <w:lang w:val="fr-FR"/>
+        </w:rPr>
+        <w:t>powercfg</w:t>
+      </w:r>
+      <w:proofErr w:type="spellEnd"/>
+      <w:r>
+        <w:rPr>
+          <w:lang w:val="fr-FR"/>
+        </w:rPr>
+        <w:t xml:space="preserve"> /</w:t>
+      </w:r>
+      <w:proofErr w:type="spellStart"/>
+      <w:r>
+        <w:rPr>
+          <w:lang w:val="fr-FR"/>
+        </w:rPr>
+        <w:t>energy</w:t>
+      </w:r>
+      <w:proofErr w:type="spellEnd"/>
       <w:r>
         <w:rPr>
           <w:lang w:val="fr-FR"/>
@@ -704,6 +852,7 @@
           <w:bCs/>
           <w:lang w:val="fr-FR"/>
         </w:rPr>
+        <w:lastRenderedPageBreak/>
         <w:t>Consommation énergétique par vidéo</w:t>
       </w:r>
       <w:r>
@@ -943,7 +1092,6 @@
           <w:bCs/>
           <w:lang w:val="fr-FR"/>
         </w:rPr>
-        <w:lastRenderedPageBreak/>
         <w:t>Puissance moyenne d'un ordinateur personnel</w:t>
       </w:r>
       <w:r>
@@ -1042,13 +1190,7 @@
         <w:rPr>
           <w:lang w:val="fr-FR"/>
         </w:rPr>
-        <w:t>0.5745</w:t>
-      </w:r>
-      <w:r>
-        <w:rPr>
-          <w:lang w:val="fr-FR"/>
-        </w:rPr>
-        <w:t>W</w:t>
+        <w:t>0.5745W</w:t>
       </w:r>
     </w:p>
     <w:p>
@@ -1085,8 +1227,13 @@
         <w:t>2.4129e-05 kgCO2eq</w:t>
       </w:r>
       <w:r>
-        <w:t xml:space="preserve"> par heure</w:t>
-      </w:r>
+        <w:t xml:space="preserve"> par </w:t>
+      </w:r>
+      <w:proofErr w:type="spellStart"/>
+      <w:r>
+        <w:t>heure</w:t>
+      </w:r>
+      <w:proofErr w:type="spellEnd"/>
     </w:p>
     <w:p>
       <w:pPr>
@@ -1111,8 +1258,18 @@
           <w:bCs/>
           <w:lang w:val="fr-FR"/>
         </w:rPr>
-        <w:t>Consommation via Google Colab</w:t>
-      </w:r>
+        <w:t xml:space="preserve">Consommation via Google </w:t>
+      </w:r>
+      <w:proofErr w:type="spellStart"/>
+      <w:r>
+        <w:rPr>
+          <w:b/>
+          <w:bCs/>
+          <w:lang w:val="fr-FR"/>
+        </w:rPr>
+        <w:t>Colab</w:t>
+      </w:r>
+      <w:proofErr w:type="spellEnd"/>
     </w:p>
     <w:p>
       <w:pPr>
@@ -1180,8 +1337,18 @@
           <w:bCs/>
           <w:lang w:val="fr-FR"/>
         </w:rPr>
-        <w:t>Consommation hebdomadaire via Colab</w:t>
-      </w:r>
+        <w:t xml:space="preserve">Consommation hebdomadaire via </w:t>
+      </w:r>
+      <w:proofErr w:type="spellStart"/>
+      <w:r>
+        <w:rPr>
+          <w:b/>
+          <w:bCs/>
+          <w:lang w:val="fr-FR"/>
+        </w:rPr>
+        <w:t>Colab</w:t>
+      </w:r>
+      <w:proofErr w:type="spellEnd"/>
       <w:r>
         <w:rPr>
           <w:lang w:val="fr-FR"/>
@@ -1228,7 +1395,21 @@
         <w:rPr>
           <w:lang w:val="fr-FR"/>
         </w:rPr>
-        <w:t xml:space="preserve"> (Europe) : 300 gCO₂e/kWh.</w:t>
+        <w:t xml:space="preserve"> (Europe) : 300 </w:t>
+      </w:r>
+      <w:proofErr w:type="spellStart"/>
+      <w:r>
+        <w:rPr>
+          <w:lang w:val="fr-FR"/>
+        </w:rPr>
+        <w:t>gCO₂e</w:t>
+      </w:r>
+      <w:proofErr w:type="spellEnd"/>
+      <w:r>
+        <w:rPr>
+          <w:lang w:val="fr-FR"/>
+        </w:rPr>
+        <w:t>/kWh.</w:t>
       </w:r>
     </w:p>
     <w:p>
@@ -1265,8 +1446,13 @@
         <w:t>e-05 kgCO2eq</w:t>
       </w:r>
       <w:r>
-        <w:t xml:space="preserve"> par heure</w:t>
-      </w:r>
+        <w:t xml:space="preserve"> par </w:t>
+      </w:r>
+      <w:proofErr w:type="spellStart"/>
+      <w:r>
+        <w:t>heure</w:t>
+      </w:r>
+      <w:proofErr w:type="spellEnd"/>
     </w:p>
     <w:p>
       <w:pPr>
@@ -1284,8 +1470,18 @@
           <w:bCs/>
           <w:lang w:val="fr-FR"/>
         </w:rPr>
-        <w:t>Emissions via Google Colab</w:t>
-      </w:r>
+        <w:t xml:space="preserve">Emissions via Google </w:t>
+      </w:r>
+      <w:proofErr w:type="spellStart"/>
+      <w:r>
+        <w:rPr>
+          <w:b/>
+          <w:bCs/>
+          <w:lang w:val="fr-FR"/>
+        </w:rPr>
+        <w:t>Colab</w:t>
+      </w:r>
+      <w:proofErr w:type="spellEnd"/>
       <w:r>
         <w:rPr>
           <w:lang w:val="fr-FR"/>
@@ -1350,7 +1546,14 @@
         <w:rPr>
           <w:lang w:val="fr-FR"/>
         </w:rPr>
-        <w:t>.55 gCO</w:t>
+        <w:t xml:space="preserve">.55 </w:t>
+      </w:r>
+      <w:proofErr w:type="spellStart"/>
+      <w:r>
+        <w:rPr>
+          <w:lang w:val="fr-FR"/>
+        </w:rPr>
+        <w:t>gCO</w:t>
       </w:r>
       <w:r>
         <w:rPr>
@@ -1358,6 +1561,7 @@
         </w:rPr>
         <w:t>₂e</w:t>
       </w:r>
+      <w:proofErr w:type="spellEnd"/>
       <w:r>
         <w:rPr>
           <w:lang w:val="fr-FR"/>
@@ -1411,7 +1615,25 @@
           <w:bCs/>
           <w:lang w:val="fr-FR"/>
         </w:rPr>
-        <w:t>Emissions annuelles (Colab)</w:t>
+        <w:t>Emissions annuelles (</w:t>
+      </w:r>
+      <w:proofErr w:type="spellStart"/>
+      <w:r>
+        <w:rPr>
+          <w:b/>
+          <w:bCs/>
+          <w:lang w:val="fr-FR"/>
+        </w:rPr>
+        <w:t>Colab</w:t>
+      </w:r>
+      <w:proofErr w:type="spellEnd"/>
+      <w:r>
+        <w:rPr>
+          <w:b/>
+          <w:bCs/>
+          <w:lang w:val="fr-FR"/>
+        </w:rPr>
+        <w:t>)</w:t>
       </w:r>
       <w:r>
         <w:rPr>
@@ -1507,7 +1729,25 @@
           <w:bCs/>
           <w:lang w:val="fr-FR"/>
         </w:rPr>
-        <w:t>Google Colab plus énergivore</w:t>
+        <w:t xml:space="preserve">Google </w:t>
+      </w:r>
+      <w:proofErr w:type="spellStart"/>
+      <w:r>
+        <w:rPr>
+          <w:b/>
+          <w:bCs/>
+          <w:lang w:val="fr-FR"/>
+        </w:rPr>
+        <w:t>Colab</w:t>
+      </w:r>
+      <w:proofErr w:type="spellEnd"/>
+      <w:r>
+        <w:rPr>
+          <w:b/>
+          <w:bCs/>
+          <w:lang w:val="fr-FR"/>
+        </w:rPr>
+        <w:t xml:space="preserve"> plus énergivore</w:t>
       </w:r>
       <w:r>
         <w:rPr>
@@ -1570,6 +1810,7 @@
           <w:bCs/>
           <w:lang w:val="fr-FR"/>
         </w:rPr>
+        <w:lastRenderedPageBreak/>
         <w:t>5. Actions pour réduire l’impact</w:t>
       </w:r>
     </w:p>
@@ -1696,7 +1937,6 @@
         <w:rPr>
           <w:lang w:val="fr-FR"/>
         </w:rPr>
-        <w:lastRenderedPageBreak/>
         <w:t>Alimenter les ordinateurs et serveurs avec de l’électricité d’origine renouvelable.</w:t>
       </w:r>
     </w:p>
@@ -3954,6 +4194,7 @@
   <w:style w:type="character" w:default="1" w:styleId="Policepardfaut">
     <w:name w:val="Default Paragraph Font"/>
     <w:uiPriority w:val="1"/>
+    <w:semiHidden/>
     <w:unhideWhenUsed/>
   </w:style>
   <w:style w:type="table" w:default="1" w:styleId="TableauNormal">

</xml_diff>

<commit_message>
changement des valeurs environnement
</commit_message>
<xml_diff>
--- a/Ecological Impact.docx
+++ b/Ecological Impact.docx
@@ -111,21 +111,7 @@
         <w:rPr>
           <w:lang w:val="fr-FR"/>
         </w:rPr>
-        <w:t xml:space="preserve">de vidéos d’entrainement à </w:t>
-      </w:r>
-      <w:proofErr w:type="spellStart"/>
-      <w:r>
-        <w:rPr>
-          <w:lang w:val="fr-FR"/>
-        </w:rPr>
-        <w:t>la</w:t>
-      </w:r>
-      <w:proofErr w:type="spellEnd"/>
-      <w:r>
-        <w:rPr>
-          <w:lang w:val="fr-FR"/>
-        </w:rPr>
-        <w:t xml:space="preserve"> pénalité à l’aide de </w:t>
+        <w:t xml:space="preserve">de vidéos d’entrainement à la pénalité à l’aide de </w:t>
       </w:r>
       <w:proofErr w:type="spellStart"/>
       <w:r>
@@ -519,38 +505,13 @@
         </w:rPr>
         <w:t xml:space="preserve"> 1 heure</w:t>
       </w:r>
-    </w:p>
-    <w:p>
-      <w:pPr>
-        <w:numPr>
-          <w:ilvl w:val="0"/>
-          <w:numId w:val="3"/>
-        </w:numPr>
-        <w:rPr>
-          <w:lang w:val="fr-FR"/>
-        </w:rPr>
-      </w:pPr>
-      <w:r>
-        <w:rPr>
-          <w:b/>
-          <w:bCs/>
-          <w:lang w:val="fr-FR"/>
-        </w:rPr>
-        <w:t>Temps moyen d’analyse par vidéo en local</w:t>
-      </w:r>
-      <w:r>
-        <w:rPr>
+      <w:r>
+        <w:rPr>
+          <w:b/>
+          <w:bCs/>
           <w:lang w:val="fr-FR"/>
         </w:rPr>
         <w:t xml:space="preserve"> </w:t>
-      </w:r>
-      <w:r>
-        <w:rPr>
-          <w:b/>
-          <w:bCs/>
-          <w:lang w:val="fr-FR"/>
-        </w:rPr>
-        <w:t xml:space="preserve">détection poteaux : </w:t>
       </w:r>
     </w:p>
     <w:p>
@@ -790,13 +751,7 @@
         <w:rPr>
           <w:lang w:val="fr-FR"/>
         </w:rPr>
-        <w:t xml:space="preserve">W. =&gt; </w:t>
-      </w:r>
-      <w:r>
-        <w:rPr>
-          <w:lang w:val="fr-FR"/>
-        </w:rPr>
-        <w:t>0.3265 Wh</w:t>
+        <w:t xml:space="preserve">W. </w:t>
       </w:r>
     </w:p>
     <w:p>
@@ -827,13 +782,7 @@
         <w:rPr>
           <w:lang w:val="fr-FR"/>
         </w:rPr>
-        <w:t>15</w:t>
-      </w:r>
-      <w:r>
-        <w:rPr>
-          <w:lang w:val="fr-FR"/>
-        </w:rPr>
-        <w:t>W</w:t>
+        <w:t>30W</w:t>
       </w:r>
     </w:p>
     <w:p>
@@ -852,20 +801,34 @@
           <w:bCs/>
           <w:lang w:val="fr-FR"/>
         </w:rPr>
-        <w:lastRenderedPageBreak/>
         <w:t>Consommation énergétique par vidéo</w:t>
       </w:r>
       <w:r>
         <w:rPr>
           <w:lang w:val="fr-FR"/>
         </w:rPr>
-        <w:t xml:space="preserve"> : </w:t>
-      </w:r>
-      <w:r>
-        <w:rPr>
-          <w:lang w:val="fr-FR"/>
-        </w:rPr>
-        <w:t>0.3265 Wh</w:t>
+        <w:t xml:space="preserve"> :</w:t>
+      </w:r>
+      <w:r>
+        <w:rPr>
+          <w:lang w:val="fr-FR"/>
+        </w:rPr>
+        <w:t xml:space="preserve"> *0.5 </w:t>
+      </w:r>
+      <w:r>
+        <w:rPr>
+          <w:lang w:val="fr-FR"/>
+        </w:rPr>
+        <w:t xml:space="preserve">= </w:t>
+      </w:r>
+      <w:r>
+        <w:t>9.795</w:t>
+      </w:r>
+      <w:r>
+        <w:rPr>
+          <w:lang w:val="fr-FR"/>
+        </w:rPr>
+        <w:t xml:space="preserve"> Wh</w:t>
       </w:r>
     </w:p>
     <w:p>
@@ -884,6 +847,7 @@
           <w:bCs/>
           <w:lang w:val="fr-FR"/>
         </w:rPr>
+        <w:lastRenderedPageBreak/>
         <w:t>Consommation hebdomadaire en local</w:t>
       </w:r>
       <w:r>
@@ -896,13 +860,25 @@
         <w:rPr>
           <w:lang w:val="fr-FR"/>
         </w:rPr>
-        <w:t xml:space="preserve">*1.5 = </w:t>
-      </w:r>
-      <w:r>
-        <w:rPr>
-          <w:lang w:val="fr-FR"/>
-        </w:rPr>
-        <w:t>0.49</w:t>
+        <w:t>*</w:t>
+      </w:r>
+      <w:r>
+        <w:rPr>
+          <w:lang w:val="fr-FR"/>
+        </w:rPr>
+        <w:t>2</w:t>
+      </w:r>
+      <w:r>
+        <w:rPr>
+          <w:lang w:val="fr-FR"/>
+        </w:rPr>
+        <w:t xml:space="preserve"> = </w:t>
+      </w:r>
+      <w:r>
+        <w:rPr>
+          <w:lang w:val="fr-FR"/>
+        </w:rPr>
+        <w:t>19.59</w:t>
       </w:r>
       <w:r>
         <w:rPr>
@@ -942,17 +918,25 @@
         <w:t xml:space="preserve"> </w:t>
       </w:r>
       <w:r>
-        <w:rPr>
-          <w:lang w:val="fr-FR"/>
-        </w:rPr>
-        <w:t>2.05695e-05 kgCO2eq</w:t>
-      </w:r>
-      <w:r>
-        <w:rPr>
-          <w:lang w:val="fr-FR"/>
-        </w:rPr>
-        <w:t xml:space="preserve"> par heure</w:t>
-      </w:r>
+        <w:t>1</w:t>
+      </w:r>
+      <w:r>
+        <w:t>.</w:t>
+      </w:r>
+      <w:r>
+        <w:t>34606 gCO2eq</w:t>
+      </w:r>
+      <w:r>
+        <w:t xml:space="preserve"> </w:t>
+      </w:r>
+      <w:proofErr w:type="spellStart"/>
+      <w:r>
+        <w:t>heb</w:t>
+      </w:r>
+      <w:r>
+        <w:t>domadaire</w:t>
+      </w:r>
+      <w:proofErr w:type="spellEnd"/>
     </w:p>
     <w:p>
       <w:pPr>
@@ -1061,19 +1045,7 @@
         <w:rPr>
           <w:lang w:val="fr-FR"/>
         </w:rPr>
-        <w:t xml:space="preserve"> W. =&gt; 0.3</w:t>
-      </w:r>
-      <w:r>
-        <w:rPr>
-          <w:lang w:val="fr-FR"/>
-        </w:rPr>
-        <w:t>83</w:t>
-      </w:r>
-      <w:r>
-        <w:rPr>
-          <w:lang w:val="fr-FR"/>
-        </w:rPr>
-        <w:t xml:space="preserve"> Wh</w:t>
+        <w:t xml:space="preserve"> W.</w:t>
       </w:r>
     </w:p>
     <w:p>
@@ -1104,7 +1076,7 @@
         <w:rPr>
           <w:lang w:val="fr-FR"/>
         </w:rPr>
-        <w:t>15</w:t>
+        <w:t>30</w:t>
       </w:r>
       <w:r>
         <w:rPr>
@@ -1141,19 +1113,44 @@
         <w:rPr>
           <w:lang w:val="fr-FR"/>
         </w:rPr>
-        <w:t>0.</w:t>
-      </w:r>
-      <w:r>
-        <w:rPr>
-          <w:lang w:val="fr-FR"/>
-        </w:rPr>
-        <w:t>383</w:t>
-      </w:r>
-      <w:r>
-        <w:rPr>
-          <w:lang w:val="fr-FR"/>
-        </w:rPr>
-        <w:t xml:space="preserve"> Wh</w:t>
+        <w:t xml:space="preserve">22.98 * </w:t>
+      </w:r>
+      <m:oMath>
+        <m:f>
+          <m:fPr>
+            <m:ctrlPr>
+              <w:rPr>
+                <w:rFonts w:ascii="Cambria Math" w:hAnsi="Cambria Math"/>
+                <w:lang w:val="fr-FR"/>
+              </w:rPr>
+            </m:ctrlPr>
+          </m:fPr>
+          <m:num>
+            <m:r>
+              <w:rPr>
+                <w:rFonts w:ascii="Cambria Math" w:hAnsi="Cambria Math"/>
+                <w:lang w:val="fr-FR"/>
+              </w:rPr>
+              <m:t>1</m:t>
+            </m:r>
+          </m:num>
+          <m:den>
+            <m:r>
+              <w:rPr>
+                <w:rFonts w:ascii="Cambria Math" w:hAnsi="Cambria Math"/>
+                <w:lang w:val="fr-FR"/>
+              </w:rPr>
+              <m:t>3</m:t>
+            </m:r>
+          </m:den>
+        </m:f>
+      </m:oMath>
+      <w:r>
+        <w:rPr>
+          <w:rFonts w:eastAsiaTheme="minorEastAsia"/>
+          <w:lang w:val="fr-FR"/>
+        </w:rPr>
+        <w:t xml:space="preserve"> = 7.66 Wh</w:t>
       </w:r>
     </w:p>
     <w:p>
@@ -1184,13 +1181,19 @@
         <w:rPr>
           <w:lang w:val="fr-FR"/>
         </w:rPr>
-        <w:t xml:space="preserve">*1.5 = </w:t>
-      </w:r>
-      <w:r>
-        <w:rPr>
-          <w:lang w:val="fr-FR"/>
-        </w:rPr>
-        <w:t>0.5745W</w:t>
+        <w:t>*</w:t>
+      </w:r>
+      <w:r>
+        <w:rPr>
+          <w:lang w:val="fr-FR"/>
+        </w:rPr>
+        <w:t xml:space="preserve">2 = </w:t>
+      </w:r>
+      <w:r>
+        <w:rPr>
+          <w:lang w:val="fr-FR"/>
+        </w:rPr>
+        <w:t>15.32 W</w:t>
       </w:r>
     </w:p>
     <w:p>
@@ -1224,14 +1227,20 @@
         <w:t xml:space="preserve"> </w:t>
       </w:r>
       <w:r>
-        <w:t>2.4129e-05 kgCO2eq</w:t>
-      </w:r>
-      <w:r>
-        <w:t xml:space="preserve"> par </w:t>
+        <w:t>1</w:t>
+      </w:r>
+      <w:r>
+        <w:t>.</w:t>
+      </w:r>
+      <w:r>
+        <w:t>04176 gCO2eq</w:t>
+      </w:r>
+      <w:r>
+        <w:t xml:space="preserve"> </w:t>
       </w:r>
       <w:proofErr w:type="spellStart"/>
       <w:r>
-        <w:t>heure</w:t>
+        <w:t>hebdomadaire</w:t>
       </w:r>
       <w:proofErr w:type="spellEnd"/>
     </w:p>
@@ -1273,6 +1282,93 @@
     </w:p>
     <w:p>
       <w:pPr>
+        <w:ind w:left="360"/>
+        <w:rPr>
+          <w:lang w:val="fr-FR"/>
+        </w:rPr>
+      </w:pPr>
+      <w:r>
+        <w:rPr>
+          <w:lang w:val="fr-FR"/>
+        </w:rPr>
+        <w:t>Les serveurs sont hébergés à Singapour et les calculs prennent en compte cett</w:t>
+      </w:r>
+      <w:r>
+        <w:rPr>
+          <w:lang w:val="fr-FR"/>
+        </w:rPr>
+        <w:t>e localisation.</w:t>
+      </w:r>
+    </w:p>
+    <w:p>
+      <w:pPr>
+        <w:ind w:left="360"/>
+        <w:rPr>
+          <w:color w:val="FF0000"/>
+          <w:lang w:val="fr-FR"/>
+        </w:rPr>
+      </w:pPr>
+      <w:r>
+        <w:rPr>
+          <w:lang w:val="fr-FR"/>
+        </w:rPr>
+        <w:t xml:space="preserve">Utilisation </w:t>
+      </w:r>
+      <w:r>
+        <w:rPr>
+          <w:lang w:val="fr-FR"/>
+        </w:rPr>
+        <w:t>de la commande</w:t>
+      </w:r>
+      <w:proofErr w:type="gramStart"/>
+      <w:r>
+        <w:rPr>
+          <w:lang w:val="fr-FR"/>
+        </w:rPr>
+        <w:t> !</w:t>
+      </w:r>
+      <w:proofErr w:type="spellStart"/>
+      <w:r>
+        <w:rPr>
+          <w:lang w:val="fr-FR"/>
+        </w:rPr>
+        <w:t>nvidia</w:t>
+      </w:r>
+      <w:proofErr w:type="gramEnd"/>
+      <w:r>
+        <w:rPr>
+          <w:lang w:val="fr-FR"/>
+        </w:rPr>
+        <w:t>-s</w:t>
+      </w:r>
+      <w:r>
+        <w:rPr>
+          <w:lang w:val="fr-FR"/>
+        </w:rPr>
+        <w:t>mi</w:t>
+      </w:r>
+      <w:proofErr w:type="spellEnd"/>
+      <w:r>
+        <w:rPr>
+          <w:lang w:val="fr-FR"/>
+        </w:rPr>
+        <w:t xml:space="preserve"> permettant de voir la consommation du </w:t>
+      </w:r>
+      <w:r>
+        <w:rPr>
+          <w:lang w:val="fr-FR"/>
+        </w:rPr>
+        <w:t>T4 GPU en temps réel.</w:t>
+      </w:r>
+      <w:r>
+        <w:rPr>
+          <w:lang w:val="fr-FR"/>
+        </w:rPr>
+        <w:t xml:space="preserve"> =&gt; 70W</w:t>
+      </w:r>
+    </w:p>
+    <w:p>
+      <w:pPr>
         <w:numPr>
           <w:ilvl w:val="1"/>
           <w:numId w:val="4"/>
@@ -1293,7 +1389,19 @@
         <w:rPr>
           <w:lang w:val="fr-FR"/>
         </w:rPr>
-        <w:t xml:space="preserve"> : 300W.</w:t>
+        <w:t xml:space="preserve"> : </w:t>
+      </w:r>
+      <w:r>
+        <w:rPr>
+          <w:lang w:val="fr-FR"/>
+        </w:rPr>
+        <w:t>70W</w:t>
+      </w:r>
+      <w:r>
+        <w:rPr>
+          <w:lang w:val="fr-FR"/>
+        </w:rPr>
+        <w:t>.</w:t>
       </w:r>
     </w:p>
     <w:p>
@@ -1320,6 +1428,30 @@
         </w:rPr>
         <w:t xml:space="preserve"> : </w:t>
       </w:r>
+      <w:r>
+        <w:rPr>
+          <w:lang w:val="fr-FR"/>
+        </w:rPr>
+        <w:t>70</w:t>
+      </w:r>
+      <w:r>
+        <w:rPr>
+          <w:lang w:val="fr-FR"/>
+        </w:rPr>
+        <w:t xml:space="preserve"> Wh</w:t>
+      </w:r>
+      <w:r>
+        <w:rPr>
+          <w:lang w:val="fr-FR"/>
+        </w:rPr>
+        <w:t xml:space="preserve"> * 2 </w:t>
+      </w:r>
+      <w:r>
+        <w:rPr>
+          <w:lang w:val="fr-FR"/>
+        </w:rPr>
+        <w:t>= 140 W</w:t>
+      </w:r>
     </w:p>
     <w:p>
       <w:pPr>
@@ -1337,7 +1469,7 @@
           <w:bCs/>
           <w:lang w:val="fr-FR"/>
         </w:rPr>
-        <w:t xml:space="preserve">Consommation hebdomadaire via </w:t>
+        <w:t xml:space="preserve">Consommation via </w:t>
       </w:r>
       <w:proofErr w:type="spellStart"/>
       <w:r>
@@ -1354,6 +1486,60 @@
           <w:lang w:val="fr-FR"/>
         </w:rPr>
         <w:t xml:space="preserve"> : </w:t>
+      </w:r>
+      <w:r>
+        <w:rPr>
+          <w:lang w:val="fr-FR"/>
+        </w:rPr>
+        <w:t>70</w:t>
+      </w:r>
+      <w:r>
+        <w:rPr>
+          <w:lang w:val="fr-FR"/>
+        </w:rPr>
+        <w:t xml:space="preserve"> Wh</w:t>
+      </w:r>
+    </w:p>
+    <w:p>
+      <w:pPr>
+        <w:numPr>
+          <w:ilvl w:val="1"/>
+          <w:numId w:val="4"/>
+        </w:numPr>
+        <w:rPr>
+          <w:lang w:val="fr-FR"/>
+        </w:rPr>
+      </w:pPr>
+      <w:r>
+        <w:rPr>
+          <w:b/>
+          <w:bCs/>
+          <w:lang w:val="fr-FR"/>
+        </w:rPr>
+        <w:t>Émission de carbone équivalente </w:t>
+      </w:r>
+      <w:r>
+        <w:rPr>
+          <w:lang w:val="fr-FR"/>
+        </w:rPr>
+        <w:t xml:space="preserve">: </w:t>
+      </w:r>
+      <w:r>
+        <w:t>69.16</w:t>
+      </w:r>
+      <w:r>
+        <w:t xml:space="preserve"> gCO2eq</w:t>
+      </w:r>
+      <w:r>
+        <w:t xml:space="preserve"> par </w:t>
+      </w:r>
+      <w:proofErr w:type="spellStart"/>
+      <w:r>
+        <w:t>entrainement</w:t>
+      </w:r>
+      <w:proofErr w:type="spellEnd"/>
+      <w:r>
+        <w:t xml:space="preserve"> </w:t>
       </w:r>
     </w:p>
     <w:p>
@@ -1389,13 +1575,78 @@
           <w:bCs/>
           <w:lang w:val="fr-FR"/>
         </w:rPr>
-        <w:t>Facteur d’émission standard</w:t>
-      </w:r>
-      <w:r>
-        <w:rPr>
-          <w:lang w:val="fr-FR"/>
-        </w:rPr>
-        <w:t xml:space="preserve"> (Europe) : 300 </w:t>
+        <w:t xml:space="preserve">Facteur d’émission </w:t>
+      </w:r>
+      <w:r>
+        <w:rPr>
+          <w:b/>
+          <w:bCs/>
+          <w:lang w:val="fr-FR"/>
+        </w:rPr>
+        <w:t>France</w:t>
+      </w:r>
+      <w:r>
+        <w:rPr>
+          <w:lang w:val="fr-FR"/>
+        </w:rPr>
+        <w:t xml:space="preserve"> : </w:t>
+      </w:r>
+      <w:r>
+        <w:rPr>
+          <w:lang w:val="fr-FR"/>
+        </w:rPr>
+        <w:t>66</w:t>
+      </w:r>
+      <w:r>
+        <w:rPr>
+          <w:lang w:val="fr-FR"/>
+        </w:rPr>
+        <w:t xml:space="preserve"> </w:t>
+      </w:r>
+      <w:proofErr w:type="spellStart"/>
+      <w:r>
+        <w:rPr>
+          <w:lang w:val="fr-FR"/>
+        </w:rPr>
+        <w:t>gCO₂e</w:t>
+      </w:r>
+      <w:proofErr w:type="spellEnd"/>
+      <w:r>
+        <w:rPr>
+          <w:lang w:val="fr-FR"/>
+        </w:rPr>
+        <w:t>/kWh.</w:t>
+      </w:r>
+    </w:p>
+    <w:p>
+      <w:pPr>
+        <w:numPr>
+          <w:ilvl w:val="0"/>
+          <w:numId w:val="5"/>
+        </w:numPr>
+        <w:rPr>
+          <w:lang w:val="fr-FR"/>
+        </w:rPr>
+      </w:pPr>
+      <w:r>
+        <w:rPr>
+          <w:b/>
+          <w:bCs/>
+          <w:lang w:val="fr-FR"/>
+        </w:rPr>
+        <w:t>Facteur d’émission Singapour </w:t>
+      </w:r>
+      <w:r>
+        <w:rPr>
+          <w:lang w:val="fr-FR"/>
+        </w:rPr>
+        <w:t xml:space="preserve">: </w:t>
+      </w:r>
+      <w:r>
+        <w:rPr>
+          <w:lang w:val="fr-FR"/>
+        </w:rPr>
+        <w:t xml:space="preserve">494 </w:t>
       </w:r>
       <w:proofErr w:type="spellStart"/>
       <w:r>
@@ -1440,10 +1691,22 @@
         <w:rPr>
           <w:lang w:val="fr-FR"/>
         </w:rPr>
-        <w:t>4.46985</w:t>
-      </w:r>
-      <w:r>
-        <w:t>e-05 kgCO2eq</w:t>
+        <w:t>2</w:t>
+      </w:r>
+      <w:r>
+        <w:rPr>
+          <w:lang w:val="fr-FR"/>
+        </w:rPr>
+        <w:t>.</w:t>
+      </w:r>
+      <w:r>
+        <w:rPr>
+          <w:lang w:val="fr-FR"/>
+        </w:rPr>
+        <w:t>38</w:t>
+      </w:r>
+      <w:r>
+        <w:t xml:space="preserve"> gCO2eq</w:t>
       </w:r>
       <w:r>
         <w:t xml:space="preserve"> par </w:t>
@@ -1488,6 +1751,29 @@
         </w:rPr>
         <w:t xml:space="preserve"> : </w:t>
       </w:r>
+      <w:r>
+        <w:t>69</w:t>
+      </w:r>
+      <w:r>
+        <w:t>.</w:t>
+      </w:r>
+      <w:r>
+        <w:t>16</w:t>
+      </w:r>
+      <w:r>
+        <w:t xml:space="preserve"> </w:t>
+      </w:r>
+      <w:r>
+        <w:t>gCO2eq</w:t>
+      </w:r>
+      <w:r>
+        <w:t xml:space="preserve"> par </w:t>
+      </w:r>
+      <w:proofErr w:type="spellStart"/>
+      <w:r>
+        <w:t>heure</w:t>
+      </w:r>
+      <w:proofErr w:type="spellEnd"/>
     </w:p>
     <w:p>
       <w:pPr>
@@ -1534,19 +1820,37 @@
         <w:rPr>
           <w:lang w:val="fr-FR"/>
         </w:rPr>
-        <w:t xml:space="preserve">*8760 = </w:t>
-      </w:r>
-      <w:r>
-        <w:rPr>
-          <w:lang w:val="fr-FR"/>
-        </w:rPr>
-        <w:t>391</w:t>
-      </w:r>
-      <w:r>
-        <w:rPr>
-          <w:lang w:val="fr-FR"/>
-        </w:rPr>
-        <w:t xml:space="preserve">.55 </w:t>
+        <w:t>*</w:t>
+      </w:r>
+      <w:r>
+        <w:rPr>
+          <w:lang w:val="fr-FR"/>
+        </w:rPr>
+        <w:t>1.5h*</w:t>
+      </w:r>
+      <w:r>
+        <w:rPr>
+          <w:lang w:val="fr-FR"/>
+        </w:rPr>
+        <w:t>52.14 semaines</w:t>
+      </w:r>
+      <w:r>
+        <w:rPr>
+          <w:lang w:val="fr-FR"/>
+        </w:rPr>
+        <w:t xml:space="preserve"> =</w:t>
+      </w:r>
+      <w:r>
+        <w:rPr>
+          <w:lang w:val="fr-FR"/>
+        </w:rPr>
+        <w:t xml:space="preserve"> 186.1</w:t>
+      </w:r>
+      <w:r>
+        <w:rPr>
+          <w:lang w:val="fr-FR"/>
+        </w:rPr>
+        <w:t xml:space="preserve"> </w:t>
       </w:r>
       <w:proofErr w:type="spellStart"/>
       <w:r>
@@ -1588,15 +1892,7 @@
           <w:bCs/>
           <w:lang w:val="fr-FR"/>
         </w:rPr>
-        <w:t>6.12 heures de streaming</w:t>
-      </w:r>
-      <w:r>
-        <w:rPr>
-          <w:b/>
-          <w:bCs/>
-          <w:lang w:val="fr-FR"/>
-        </w:rPr>
-        <w:t>.</w:t>
+        <w:t>6 épisodes de Game of Thrones en streaming.</w:t>
       </w:r>
     </w:p>
     <w:p>
@@ -1639,21 +1935,72 @@
         <w:rPr>
           <w:lang w:val="fr-FR"/>
         </w:rPr>
-        <w:t xml:space="preserve"> : Équivalent à environ </w:t>
-      </w:r>
-      <w:r>
-        <w:rPr>
-          <w:b/>
-          <w:bCs/>
-          <w:lang w:val="fr-FR"/>
-        </w:rPr>
-        <w:t>36 km en voiture</w:t>
-      </w:r>
-      <w:r>
-        <w:rPr>
-          <w:lang w:val="fr-FR"/>
-        </w:rPr>
-        <w:t>.</w:t>
+        <w:t xml:space="preserve"> : </w:t>
+      </w:r>
+      <w:r>
+        <w:rPr>
+          <w:lang w:val="fr-FR"/>
+        </w:rPr>
+        <w:t>*2</w:t>
+      </w:r>
+      <w:r>
+        <w:rPr>
+          <w:lang w:val="fr-FR"/>
+        </w:rPr>
+        <w:t>h</w:t>
+      </w:r>
+      <w:r>
+        <w:rPr>
+          <w:lang w:val="fr-FR"/>
+        </w:rPr>
+        <w:t xml:space="preserve"> = </w:t>
+      </w:r>
+      <w:r>
+        <w:rPr>
+          <w:lang w:val="fr-FR"/>
+        </w:rPr>
+        <w:t>138.32</w:t>
+      </w:r>
+      <w:r>
+        <w:rPr>
+          <w:lang w:val="fr-FR"/>
+        </w:rPr>
+        <w:t xml:space="preserve"> </w:t>
+      </w:r>
+      <w:proofErr w:type="spellStart"/>
+      <w:r>
+        <w:rPr>
+          <w:lang w:val="fr-FR"/>
+        </w:rPr>
+        <w:t>gCO</w:t>
+      </w:r>
+      <w:r>
+        <w:rPr>
+          <w:lang w:val="fr-FR"/>
+        </w:rPr>
+        <w:t>₂e</w:t>
+      </w:r>
+      <w:proofErr w:type="spellEnd"/>
+      <w:r>
+        <w:rPr>
+          <w:lang w:val="fr-FR"/>
+        </w:rPr>
+        <w:br/>
+        <w:t xml:space="preserve">Équivalent à </w:t>
+      </w:r>
+      <w:r>
+        <w:rPr>
+          <w:b/>
+          <w:bCs/>
+          <w:lang w:val="fr-FR"/>
+        </w:rPr>
+        <w:t>30g de viande de bœuf</w:t>
+      </w:r>
+      <w:r>
+        <w:rPr>
+          <w:lang w:val="fr-FR"/>
+        </w:rPr>
+        <w:t xml:space="preserve">. </w:t>
       </w:r>
     </w:p>
     <w:p>
@@ -1729,6 +2076,7 @@
           <w:bCs/>
           <w:lang w:val="fr-FR"/>
         </w:rPr>
+        <w:lastRenderedPageBreak/>
         <w:t xml:space="preserve">Google </w:t>
       </w:r>
       <w:proofErr w:type="spellStart"/>
@@ -1810,7 +2158,6 @@
           <w:bCs/>
           <w:lang w:val="fr-FR"/>
         </w:rPr>
-        <w:lastRenderedPageBreak/>
         <w:t>5. Actions pour réduire l’impact</w:t>
       </w:r>
     </w:p>
@@ -1939,6 +2286,50 @@
         </w:rPr>
         <w:t>Alimenter les ordinateurs et serveurs avec de l’électricité d’origine renouvelable.</w:t>
       </w:r>
+    </w:p>
+    <w:p>
+      <w:pPr>
+        <w:pStyle w:val="Paragraphedeliste"/>
+        <w:numPr>
+          <w:ilvl w:val="0"/>
+          <w:numId w:val="9"/>
+        </w:numPr>
+        <w:rPr>
+          <w:lang w:val="fr-FR"/>
+        </w:rPr>
+      </w:pPr>
+      <w:r>
+        <w:rPr>
+          <w:b/>
+          <w:bCs/>
+          <w:lang w:val="fr-FR"/>
+        </w:rPr>
+        <w:t>Transition énergétique :</w:t>
+      </w:r>
+    </w:p>
+    <w:p>
+      <w:pPr>
+        <w:numPr>
+          <w:ilvl w:val="1"/>
+          <w:numId w:val="9"/>
+        </w:numPr>
+        <w:rPr>
+          <w:lang w:val="fr-FR"/>
+        </w:rPr>
+      </w:pPr>
+      <w:r>
+        <w:rPr>
+          <w:lang w:val="fr-FR"/>
+        </w:rPr>
+        <w:t>Proposer l’utilisation d’hébergements cloud alimentés par des sources d’énergie renouvelable (comme les régions AWS alimentées en énergies vertes).</w:t>
+      </w:r>
+    </w:p>
+    <w:p>
+      <w:pPr>
+        <w:rPr>
+          <w:lang w:val="fr-FR"/>
+        </w:rPr>
+      </w:pPr>
     </w:p>
     <w:p>
       <w:pPr>
@@ -2637,6 +3028,155 @@
     </w:lvl>
   </w:abstractNum>
   <w:abstractNum w:abstractNumId="5" w15:restartNumberingAfterBreak="0">
+    <w:nsid w:val="217D7841"/>
+    <w:multiLevelType w:val="multilevel"/>
+    <w:tmpl w:val="2C4E2794"/>
+    <w:lvl w:ilvl="0">
+      <w:start w:val="1"/>
+      <w:numFmt w:val="bullet"/>
+      <w:lvlText w:val=""/>
+      <w:lvlJc w:val="left"/>
+      <w:pPr>
+        <w:tabs>
+          <w:tab w:val="num" w:pos="1080"/>
+        </w:tabs>
+        <w:ind w:left="1080" w:hanging="360"/>
+      </w:pPr>
+      <w:rPr>
+        <w:rFonts w:ascii="Symbol" w:hAnsi="Symbol" w:hint="default"/>
+        <w:sz w:val="20"/>
+      </w:rPr>
+    </w:lvl>
+    <w:lvl w:ilvl="1" w:tentative="1">
+      <w:start w:val="1"/>
+      <w:numFmt w:val="bullet"/>
+      <w:lvlText w:val="o"/>
+      <w:lvlJc w:val="left"/>
+      <w:pPr>
+        <w:tabs>
+          <w:tab w:val="num" w:pos="1800"/>
+        </w:tabs>
+        <w:ind w:left="1800" w:hanging="360"/>
+      </w:pPr>
+      <w:rPr>
+        <w:rFonts w:ascii="Courier New" w:hAnsi="Courier New" w:hint="default"/>
+        <w:sz w:val="20"/>
+      </w:rPr>
+    </w:lvl>
+    <w:lvl w:ilvl="2" w:tentative="1">
+      <w:start w:val="1"/>
+      <w:numFmt w:val="bullet"/>
+      <w:lvlText w:val=""/>
+      <w:lvlJc w:val="left"/>
+      <w:pPr>
+        <w:tabs>
+          <w:tab w:val="num" w:pos="2520"/>
+        </w:tabs>
+        <w:ind w:left="2520" w:hanging="360"/>
+      </w:pPr>
+      <w:rPr>
+        <w:rFonts w:ascii="Wingdings" w:hAnsi="Wingdings" w:hint="default"/>
+        <w:sz w:val="20"/>
+      </w:rPr>
+    </w:lvl>
+    <w:lvl w:ilvl="3" w:tentative="1">
+      <w:start w:val="1"/>
+      <w:numFmt w:val="bullet"/>
+      <w:lvlText w:val=""/>
+      <w:lvlJc w:val="left"/>
+      <w:pPr>
+        <w:tabs>
+          <w:tab w:val="num" w:pos="3240"/>
+        </w:tabs>
+        <w:ind w:left="3240" w:hanging="360"/>
+      </w:pPr>
+      <w:rPr>
+        <w:rFonts w:ascii="Wingdings" w:hAnsi="Wingdings" w:hint="default"/>
+        <w:sz w:val="20"/>
+      </w:rPr>
+    </w:lvl>
+    <w:lvl w:ilvl="4" w:tentative="1">
+      <w:start w:val="1"/>
+      <w:numFmt w:val="bullet"/>
+      <w:lvlText w:val=""/>
+      <w:lvlJc w:val="left"/>
+      <w:pPr>
+        <w:tabs>
+          <w:tab w:val="num" w:pos="3960"/>
+        </w:tabs>
+        <w:ind w:left="3960" w:hanging="360"/>
+      </w:pPr>
+      <w:rPr>
+        <w:rFonts w:ascii="Wingdings" w:hAnsi="Wingdings" w:hint="default"/>
+        <w:sz w:val="20"/>
+      </w:rPr>
+    </w:lvl>
+    <w:lvl w:ilvl="5" w:tentative="1">
+      <w:start w:val="1"/>
+      <w:numFmt w:val="bullet"/>
+      <w:lvlText w:val=""/>
+      <w:lvlJc w:val="left"/>
+      <w:pPr>
+        <w:tabs>
+          <w:tab w:val="num" w:pos="4680"/>
+        </w:tabs>
+        <w:ind w:left="4680" w:hanging="360"/>
+      </w:pPr>
+      <w:rPr>
+        <w:rFonts w:ascii="Wingdings" w:hAnsi="Wingdings" w:hint="default"/>
+        <w:sz w:val="20"/>
+      </w:rPr>
+    </w:lvl>
+    <w:lvl w:ilvl="6" w:tentative="1">
+      <w:start w:val="1"/>
+      <w:numFmt w:val="bullet"/>
+      <w:lvlText w:val=""/>
+      <w:lvlJc w:val="left"/>
+      <w:pPr>
+        <w:tabs>
+          <w:tab w:val="num" w:pos="5400"/>
+        </w:tabs>
+        <w:ind w:left="5400" w:hanging="360"/>
+      </w:pPr>
+      <w:rPr>
+        <w:rFonts w:ascii="Wingdings" w:hAnsi="Wingdings" w:hint="default"/>
+        <w:sz w:val="20"/>
+      </w:rPr>
+    </w:lvl>
+    <w:lvl w:ilvl="7" w:tentative="1">
+      <w:start w:val="1"/>
+      <w:numFmt w:val="bullet"/>
+      <w:lvlText w:val=""/>
+      <w:lvlJc w:val="left"/>
+      <w:pPr>
+        <w:tabs>
+          <w:tab w:val="num" w:pos="6120"/>
+        </w:tabs>
+        <w:ind w:left="6120" w:hanging="360"/>
+      </w:pPr>
+      <w:rPr>
+        <w:rFonts w:ascii="Wingdings" w:hAnsi="Wingdings" w:hint="default"/>
+        <w:sz w:val="20"/>
+      </w:rPr>
+    </w:lvl>
+    <w:lvl w:ilvl="8" w:tentative="1">
+      <w:start w:val="1"/>
+      <w:numFmt w:val="bullet"/>
+      <w:lvlText w:val=""/>
+      <w:lvlJc w:val="left"/>
+      <w:pPr>
+        <w:tabs>
+          <w:tab w:val="num" w:pos="6840"/>
+        </w:tabs>
+        <w:ind w:left="6840" w:hanging="360"/>
+      </w:pPr>
+      <w:rPr>
+        <w:rFonts w:ascii="Wingdings" w:hAnsi="Wingdings" w:hint="default"/>
+        <w:sz w:val="20"/>
+      </w:rPr>
+    </w:lvl>
+  </w:abstractNum>
+  <w:abstractNum w:abstractNumId="6" w15:restartNumberingAfterBreak="0">
     <w:nsid w:val="27692788"/>
     <w:multiLevelType w:val="multilevel"/>
     <w:tmpl w:val="87B002A8"/>
@@ -2785,7 +3325,7 @@
       </w:rPr>
     </w:lvl>
   </w:abstractNum>
-  <w:abstractNum w:abstractNumId="6" w15:restartNumberingAfterBreak="0">
+  <w:abstractNum w:abstractNumId="7" w15:restartNumberingAfterBreak="0">
     <w:nsid w:val="365D5636"/>
     <w:multiLevelType w:val="multilevel"/>
     <w:tmpl w:val="3580D9FC"/>
@@ -2934,7 +3474,7 @@
       </w:rPr>
     </w:lvl>
   </w:abstractNum>
-  <w:abstractNum w:abstractNumId="7" w15:restartNumberingAfterBreak="0">
+  <w:abstractNum w:abstractNumId="8" w15:restartNumberingAfterBreak="0">
     <w:nsid w:val="3E841E96"/>
     <w:multiLevelType w:val="multilevel"/>
     <w:tmpl w:val="3EA4A7EE"/>
@@ -3056,7 +3596,7 @@
       </w:rPr>
     </w:lvl>
   </w:abstractNum>
-  <w:abstractNum w:abstractNumId="8" w15:restartNumberingAfterBreak="0">
+  <w:abstractNum w:abstractNumId="9" w15:restartNumberingAfterBreak="0">
     <w:nsid w:val="477E6374"/>
     <w:multiLevelType w:val="hybridMultilevel"/>
     <w:tmpl w:val="6B38C2AE"/>
@@ -3169,10 +3709,10 @@
       </w:rPr>
     </w:lvl>
   </w:abstractNum>
-  <w:abstractNum w:abstractNumId="9" w15:restartNumberingAfterBreak="0">
+  <w:abstractNum w:abstractNumId="10" w15:restartNumberingAfterBreak="0">
     <w:nsid w:val="50257356"/>
     <w:multiLevelType w:val="multilevel"/>
-    <w:tmpl w:val="0C16EF16"/>
+    <w:tmpl w:val="730E5AAE"/>
     <w:lvl w:ilvl="0">
       <w:start w:val="1"/>
       <w:numFmt w:val="decimal"/>
@@ -3184,6 +3724,9 @@
         </w:tabs>
         <w:ind w:left="720" w:hanging="360"/>
       </w:pPr>
+      <w:rPr>
+        <w:rFonts w:hint="default"/>
+      </w:rPr>
     </w:lvl>
     <w:lvl w:ilvl="1" w:tentative="1">
       <w:start w:val="1"/>
@@ -3282,7 +3825,7 @@
       </w:pPr>
     </w:lvl>
   </w:abstractNum>
-  <w:abstractNum w:abstractNumId="10" w15:restartNumberingAfterBreak="0">
+  <w:abstractNum w:abstractNumId="11" w15:restartNumberingAfterBreak="0">
     <w:nsid w:val="514F1510"/>
     <w:multiLevelType w:val="multilevel"/>
     <w:tmpl w:val="5E626D76"/>
@@ -3399,7 +3942,459 @@
       </w:pPr>
     </w:lvl>
   </w:abstractNum>
-  <w:abstractNum w:abstractNumId="11" w15:restartNumberingAfterBreak="0">
+  <w:abstractNum w:abstractNumId="12" w15:restartNumberingAfterBreak="0">
+    <w:nsid w:val="5FCB3E89"/>
+    <w:multiLevelType w:val="hybridMultilevel"/>
+    <w:tmpl w:val="BB925EE6"/>
+    <w:lvl w:ilvl="0" w:tplc="040C0001">
+      <w:start w:val="1"/>
+      <w:numFmt w:val="bullet"/>
+      <w:lvlText w:val=""/>
+      <w:lvlJc w:val="left"/>
+      <w:pPr>
+        <w:ind w:left="720" w:hanging="360"/>
+      </w:pPr>
+      <w:rPr>
+        <w:rFonts w:ascii="Symbol" w:hAnsi="Symbol" w:hint="default"/>
+      </w:rPr>
+    </w:lvl>
+    <w:lvl w:ilvl="1" w:tplc="040C0003" w:tentative="1">
+      <w:start w:val="1"/>
+      <w:numFmt w:val="bullet"/>
+      <w:lvlText w:val="o"/>
+      <w:lvlJc w:val="left"/>
+      <w:pPr>
+        <w:ind w:left="1440" w:hanging="360"/>
+      </w:pPr>
+      <w:rPr>
+        <w:rFonts w:ascii="Courier New" w:hAnsi="Courier New" w:cs="Courier New" w:hint="default"/>
+      </w:rPr>
+    </w:lvl>
+    <w:lvl w:ilvl="2" w:tplc="040C0005" w:tentative="1">
+      <w:start w:val="1"/>
+      <w:numFmt w:val="bullet"/>
+      <w:lvlText w:val=""/>
+      <w:lvlJc w:val="left"/>
+      <w:pPr>
+        <w:ind w:left="2160" w:hanging="360"/>
+      </w:pPr>
+      <w:rPr>
+        <w:rFonts w:ascii="Wingdings" w:hAnsi="Wingdings" w:hint="default"/>
+      </w:rPr>
+    </w:lvl>
+    <w:lvl w:ilvl="3" w:tplc="040C0001" w:tentative="1">
+      <w:start w:val="1"/>
+      <w:numFmt w:val="bullet"/>
+      <w:lvlText w:val=""/>
+      <w:lvlJc w:val="left"/>
+      <w:pPr>
+        <w:ind w:left="2880" w:hanging="360"/>
+      </w:pPr>
+      <w:rPr>
+        <w:rFonts w:ascii="Symbol" w:hAnsi="Symbol" w:hint="default"/>
+      </w:rPr>
+    </w:lvl>
+    <w:lvl w:ilvl="4" w:tplc="040C0003" w:tentative="1">
+      <w:start w:val="1"/>
+      <w:numFmt w:val="bullet"/>
+      <w:lvlText w:val="o"/>
+      <w:lvlJc w:val="left"/>
+      <w:pPr>
+        <w:ind w:left="3600" w:hanging="360"/>
+      </w:pPr>
+      <w:rPr>
+        <w:rFonts w:ascii="Courier New" w:hAnsi="Courier New" w:cs="Courier New" w:hint="default"/>
+      </w:rPr>
+    </w:lvl>
+    <w:lvl w:ilvl="5" w:tplc="040C0005" w:tentative="1">
+      <w:start w:val="1"/>
+      <w:numFmt w:val="bullet"/>
+      <w:lvlText w:val=""/>
+      <w:lvlJc w:val="left"/>
+      <w:pPr>
+        <w:ind w:left="4320" w:hanging="360"/>
+      </w:pPr>
+      <w:rPr>
+        <w:rFonts w:ascii="Wingdings" w:hAnsi="Wingdings" w:hint="default"/>
+      </w:rPr>
+    </w:lvl>
+    <w:lvl w:ilvl="6" w:tplc="040C0001" w:tentative="1">
+      <w:start w:val="1"/>
+      <w:numFmt w:val="bullet"/>
+      <w:lvlText w:val=""/>
+      <w:lvlJc w:val="left"/>
+      <w:pPr>
+        <w:ind w:left="5040" w:hanging="360"/>
+      </w:pPr>
+      <w:rPr>
+        <w:rFonts w:ascii="Symbol" w:hAnsi="Symbol" w:hint="default"/>
+      </w:rPr>
+    </w:lvl>
+    <w:lvl w:ilvl="7" w:tplc="040C0003" w:tentative="1">
+      <w:start w:val="1"/>
+      <w:numFmt w:val="bullet"/>
+      <w:lvlText w:val="o"/>
+      <w:lvlJc w:val="left"/>
+      <w:pPr>
+        <w:ind w:left="5760" w:hanging="360"/>
+      </w:pPr>
+      <w:rPr>
+        <w:rFonts w:ascii="Courier New" w:hAnsi="Courier New" w:cs="Courier New" w:hint="default"/>
+      </w:rPr>
+    </w:lvl>
+    <w:lvl w:ilvl="8" w:tplc="040C0005" w:tentative="1">
+      <w:start w:val="1"/>
+      <w:numFmt w:val="bullet"/>
+      <w:lvlText w:val=""/>
+      <w:lvlJc w:val="left"/>
+      <w:pPr>
+        <w:ind w:left="6480" w:hanging="360"/>
+      </w:pPr>
+      <w:rPr>
+        <w:rFonts w:ascii="Wingdings" w:hAnsi="Wingdings" w:hint="default"/>
+      </w:rPr>
+    </w:lvl>
+  </w:abstractNum>
+  <w:abstractNum w:abstractNumId="13" w15:restartNumberingAfterBreak="0">
+    <w:nsid w:val="629660C5"/>
+    <w:multiLevelType w:val="hybridMultilevel"/>
+    <w:tmpl w:val="639A7DA4"/>
+    <w:lvl w:ilvl="0" w:tplc="040C0001">
+      <w:start w:val="1"/>
+      <w:numFmt w:val="bullet"/>
+      <w:lvlText w:val=""/>
+      <w:lvlJc w:val="left"/>
+      <w:pPr>
+        <w:ind w:left="1440" w:hanging="360"/>
+      </w:pPr>
+      <w:rPr>
+        <w:rFonts w:ascii="Symbol" w:hAnsi="Symbol" w:hint="default"/>
+      </w:rPr>
+    </w:lvl>
+    <w:lvl w:ilvl="1" w:tplc="040C0003" w:tentative="1">
+      <w:start w:val="1"/>
+      <w:numFmt w:val="bullet"/>
+      <w:lvlText w:val="o"/>
+      <w:lvlJc w:val="left"/>
+      <w:pPr>
+        <w:ind w:left="2160" w:hanging="360"/>
+      </w:pPr>
+      <w:rPr>
+        <w:rFonts w:ascii="Courier New" w:hAnsi="Courier New" w:cs="Courier New" w:hint="default"/>
+      </w:rPr>
+    </w:lvl>
+    <w:lvl w:ilvl="2" w:tplc="040C0005" w:tentative="1">
+      <w:start w:val="1"/>
+      <w:numFmt w:val="bullet"/>
+      <w:lvlText w:val=""/>
+      <w:lvlJc w:val="left"/>
+      <w:pPr>
+        <w:ind w:left="2880" w:hanging="360"/>
+      </w:pPr>
+      <w:rPr>
+        <w:rFonts w:ascii="Wingdings" w:hAnsi="Wingdings" w:hint="default"/>
+      </w:rPr>
+    </w:lvl>
+    <w:lvl w:ilvl="3" w:tplc="040C0001" w:tentative="1">
+      <w:start w:val="1"/>
+      <w:numFmt w:val="bullet"/>
+      <w:lvlText w:val=""/>
+      <w:lvlJc w:val="left"/>
+      <w:pPr>
+        <w:ind w:left="3600" w:hanging="360"/>
+      </w:pPr>
+      <w:rPr>
+        <w:rFonts w:ascii="Symbol" w:hAnsi="Symbol" w:hint="default"/>
+      </w:rPr>
+    </w:lvl>
+    <w:lvl w:ilvl="4" w:tplc="040C0003" w:tentative="1">
+      <w:start w:val="1"/>
+      <w:numFmt w:val="bullet"/>
+      <w:lvlText w:val="o"/>
+      <w:lvlJc w:val="left"/>
+      <w:pPr>
+        <w:ind w:left="4320" w:hanging="360"/>
+      </w:pPr>
+      <w:rPr>
+        <w:rFonts w:ascii="Courier New" w:hAnsi="Courier New" w:cs="Courier New" w:hint="default"/>
+      </w:rPr>
+    </w:lvl>
+    <w:lvl w:ilvl="5" w:tplc="040C0005" w:tentative="1">
+      <w:start w:val="1"/>
+      <w:numFmt w:val="bullet"/>
+      <w:lvlText w:val=""/>
+      <w:lvlJc w:val="left"/>
+      <w:pPr>
+        <w:ind w:left="5040" w:hanging="360"/>
+      </w:pPr>
+      <w:rPr>
+        <w:rFonts w:ascii="Wingdings" w:hAnsi="Wingdings" w:hint="default"/>
+      </w:rPr>
+    </w:lvl>
+    <w:lvl w:ilvl="6" w:tplc="040C0001" w:tentative="1">
+      <w:start w:val="1"/>
+      <w:numFmt w:val="bullet"/>
+      <w:lvlText w:val=""/>
+      <w:lvlJc w:val="left"/>
+      <w:pPr>
+        <w:ind w:left="5760" w:hanging="360"/>
+      </w:pPr>
+      <w:rPr>
+        <w:rFonts w:ascii="Symbol" w:hAnsi="Symbol" w:hint="default"/>
+      </w:rPr>
+    </w:lvl>
+    <w:lvl w:ilvl="7" w:tplc="040C0003" w:tentative="1">
+      <w:start w:val="1"/>
+      <w:numFmt w:val="bullet"/>
+      <w:lvlText w:val="o"/>
+      <w:lvlJc w:val="left"/>
+      <w:pPr>
+        <w:ind w:left="6480" w:hanging="360"/>
+      </w:pPr>
+      <w:rPr>
+        <w:rFonts w:ascii="Courier New" w:hAnsi="Courier New" w:cs="Courier New" w:hint="default"/>
+      </w:rPr>
+    </w:lvl>
+    <w:lvl w:ilvl="8" w:tplc="040C0005" w:tentative="1">
+      <w:start w:val="1"/>
+      <w:numFmt w:val="bullet"/>
+      <w:lvlText w:val=""/>
+      <w:lvlJc w:val="left"/>
+      <w:pPr>
+        <w:ind w:left="7200" w:hanging="360"/>
+      </w:pPr>
+      <w:rPr>
+        <w:rFonts w:ascii="Wingdings" w:hAnsi="Wingdings" w:hint="default"/>
+      </w:rPr>
+    </w:lvl>
+  </w:abstractNum>
+  <w:abstractNum w:abstractNumId="14" w15:restartNumberingAfterBreak="0">
+    <w:nsid w:val="64E622F4"/>
+    <w:multiLevelType w:val="hybridMultilevel"/>
+    <w:tmpl w:val="3A728F92"/>
+    <w:lvl w:ilvl="0" w:tplc="040C0003">
+      <w:start w:val="1"/>
+      <w:numFmt w:val="bullet"/>
+      <w:lvlText w:val="o"/>
+      <w:lvlJc w:val="left"/>
+      <w:pPr>
+        <w:ind w:left="1440" w:hanging="360"/>
+      </w:pPr>
+      <w:rPr>
+        <w:rFonts w:ascii="Courier New" w:hAnsi="Courier New" w:cs="Courier New" w:hint="default"/>
+      </w:rPr>
+    </w:lvl>
+    <w:lvl w:ilvl="1" w:tplc="040C0003" w:tentative="1">
+      <w:start w:val="1"/>
+      <w:numFmt w:val="bullet"/>
+      <w:lvlText w:val="o"/>
+      <w:lvlJc w:val="left"/>
+      <w:pPr>
+        <w:ind w:left="2160" w:hanging="360"/>
+      </w:pPr>
+      <w:rPr>
+        <w:rFonts w:ascii="Courier New" w:hAnsi="Courier New" w:cs="Courier New" w:hint="default"/>
+      </w:rPr>
+    </w:lvl>
+    <w:lvl w:ilvl="2" w:tplc="040C0005" w:tentative="1">
+      <w:start w:val="1"/>
+      <w:numFmt w:val="bullet"/>
+      <w:lvlText w:val=""/>
+      <w:lvlJc w:val="left"/>
+      <w:pPr>
+        <w:ind w:left="2880" w:hanging="360"/>
+      </w:pPr>
+      <w:rPr>
+        <w:rFonts w:ascii="Wingdings" w:hAnsi="Wingdings" w:hint="default"/>
+      </w:rPr>
+    </w:lvl>
+    <w:lvl w:ilvl="3" w:tplc="040C0001" w:tentative="1">
+      <w:start w:val="1"/>
+      <w:numFmt w:val="bullet"/>
+      <w:lvlText w:val=""/>
+      <w:lvlJc w:val="left"/>
+      <w:pPr>
+        <w:ind w:left="3600" w:hanging="360"/>
+      </w:pPr>
+      <w:rPr>
+        <w:rFonts w:ascii="Symbol" w:hAnsi="Symbol" w:hint="default"/>
+      </w:rPr>
+    </w:lvl>
+    <w:lvl w:ilvl="4" w:tplc="040C0003" w:tentative="1">
+      <w:start w:val="1"/>
+      <w:numFmt w:val="bullet"/>
+      <w:lvlText w:val="o"/>
+      <w:lvlJc w:val="left"/>
+      <w:pPr>
+        <w:ind w:left="4320" w:hanging="360"/>
+      </w:pPr>
+      <w:rPr>
+        <w:rFonts w:ascii="Courier New" w:hAnsi="Courier New" w:cs="Courier New" w:hint="default"/>
+      </w:rPr>
+    </w:lvl>
+    <w:lvl w:ilvl="5" w:tplc="040C0005" w:tentative="1">
+      <w:start w:val="1"/>
+      <w:numFmt w:val="bullet"/>
+      <w:lvlText w:val=""/>
+      <w:lvlJc w:val="left"/>
+      <w:pPr>
+        <w:ind w:left="5040" w:hanging="360"/>
+      </w:pPr>
+      <w:rPr>
+        <w:rFonts w:ascii="Wingdings" w:hAnsi="Wingdings" w:hint="default"/>
+      </w:rPr>
+    </w:lvl>
+    <w:lvl w:ilvl="6" w:tplc="040C0001" w:tentative="1">
+      <w:start w:val="1"/>
+      <w:numFmt w:val="bullet"/>
+      <w:lvlText w:val=""/>
+      <w:lvlJc w:val="left"/>
+      <w:pPr>
+        <w:ind w:left="5760" w:hanging="360"/>
+      </w:pPr>
+      <w:rPr>
+        <w:rFonts w:ascii="Symbol" w:hAnsi="Symbol" w:hint="default"/>
+      </w:rPr>
+    </w:lvl>
+    <w:lvl w:ilvl="7" w:tplc="040C0003" w:tentative="1">
+      <w:start w:val="1"/>
+      <w:numFmt w:val="bullet"/>
+      <w:lvlText w:val="o"/>
+      <w:lvlJc w:val="left"/>
+      <w:pPr>
+        <w:ind w:left="6480" w:hanging="360"/>
+      </w:pPr>
+      <w:rPr>
+        <w:rFonts w:ascii="Courier New" w:hAnsi="Courier New" w:cs="Courier New" w:hint="default"/>
+      </w:rPr>
+    </w:lvl>
+    <w:lvl w:ilvl="8" w:tplc="040C0005" w:tentative="1">
+      <w:start w:val="1"/>
+      <w:numFmt w:val="bullet"/>
+      <w:lvlText w:val=""/>
+      <w:lvlJc w:val="left"/>
+      <w:pPr>
+        <w:ind w:left="7200" w:hanging="360"/>
+      </w:pPr>
+      <w:rPr>
+        <w:rFonts w:ascii="Wingdings" w:hAnsi="Wingdings" w:hint="default"/>
+      </w:rPr>
+    </w:lvl>
+  </w:abstractNum>
+  <w:abstractNum w:abstractNumId="15" w15:restartNumberingAfterBreak="0">
+    <w:nsid w:val="69577A57"/>
+    <w:multiLevelType w:val="hybridMultilevel"/>
+    <w:tmpl w:val="7D606EB6"/>
+    <w:lvl w:ilvl="0" w:tplc="040C0001">
+      <w:start w:val="1"/>
+      <w:numFmt w:val="bullet"/>
+      <w:lvlText w:val=""/>
+      <w:lvlJc w:val="left"/>
+      <w:pPr>
+        <w:ind w:left="720" w:hanging="360"/>
+      </w:pPr>
+      <w:rPr>
+        <w:rFonts w:ascii="Symbol" w:hAnsi="Symbol" w:hint="default"/>
+      </w:rPr>
+    </w:lvl>
+    <w:lvl w:ilvl="1" w:tplc="040C0003" w:tentative="1">
+      <w:start w:val="1"/>
+      <w:numFmt w:val="bullet"/>
+      <w:lvlText w:val="o"/>
+      <w:lvlJc w:val="left"/>
+      <w:pPr>
+        <w:ind w:left="1440" w:hanging="360"/>
+      </w:pPr>
+      <w:rPr>
+        <w:rFonts w:ascii="Courier New" w:hAnsi="Courier New" w:cs="Courier New" w:hint="default"/>
+      </w:rPr>
+    </w:lvl>
+    <w:lvl w:ilvl="2" w:tplc="040C0005" w:tentative="1">
+      <w:start w:val="1"/>
+      <w:numFmt w:val="bullet"/>
+      <w:lvlText w:val=""/>
+      <w:lvlJc w:val="left"/>
+      <w:pPr>
+        <w:ind w:left="2160" w:hanging="360"/>
+      </w:pPr>
+      <w:rPr>
+        <w:rFonts w:ascii="Wingdings" w:hAnsi="Wingdings" w:hint="default"/>
+      </w:rPr>
+    </w:lvl>
+    <w:lvl w:ilvl="3" w:tplc="040C0001" w:tentative="1">
+      <w:start w:val="1"/>
+      <w:numFmt w:val="bullet"/>
+      <w:lvlText w:val=""/>
+      <w:lvlJc w:val="left"/>
+      <w:pPr>
+        <w:ind w:left="2880" w:hanging="360"/>
+      </w:pPr>
+      <w:rPr>
+        <w:rFonts w:ascii="Symbol" w:hAnsi="Symbol" w:hint="default"/>
+      </w:rPr>
+    </w:lvl>
+    <w:lvl w:ilvl="4" w:tplc="040C0003" w:tentative="1">
+      <w:start w:val="1"/>
+      <w:numFmt w:val="bullet"/>
+      <w:lvlText w:val="o"/>
+      <w:lvlJc w:val="left"/>
+      <w:pPr>
+        <w:ind w:left="3600" w:hanging="360"/>
+      </w:pPr>
+      <w:rPr>
+        <w:rFonts w:ascii="Courier New" w:hAnsi="Courier New" w:cs="Courier New" w:hint="default"/>
+      </w:rPr>
+    </w:lvl>
+    <w:lvl w:ilvl="5" w:tplc="040C0005" w:tentative="1">
+      <w:start w:val="1"/>
+      <w:numFmt w:val="bullet"/>
+      <w:lvlText w:val=""/>
+      <w:lvlJc w:val="left"/>
+      <w:pPr>
+        <w:ind w:left="4320" w:hanging="360"/>
+      </w:pPr>
+      <w:rPr>
+        <w:rFonts w:ascii="Wingdings" w:hAnsi="Wingdings" w:hint="default"/>
+      </w:rPr>
+    </w:lvl>
+    <w:lvl w:ilvl="6" w:tplc="040C0001" w:tentative="1">
+      <w:start w:val="1"/>
+      <w:numFmt w:val="bullet"/>
+      <w:lvlText w:val=""/>
+      <w:lvlJc w:val="left"/>
+      <w:pPr>
+        <w:ind w:left="5040" w:hanging="360"/>
+      </w:pPr>
+      <w:rPr>
+        <w:rFonts w:ascii="Symbol" w:hAnsi="Symbol" w:hint="default"/>
+      </w:rPr>
+    </w:lvl>
+    <w:lvl w:ilvl="7" w:tplc="040C0003" w:tentative="1">
+      <w:start w:val="1"/>
+      <w:numFmt w:val="bullet"/>
+      <w:lvlText w:val="o"/>
+      <w:lvlJc w:val="left"/>
+      <w:pPr>
+        <w:ind w:left="5760" w:hanging="360"/>
+      </w:pPr>
+      <w:rPr>
+        <w:rFonts w:ascii="Courier New" w:hAnsi="Courier New" w:cs="Courier New" w:hint="default"/>
+      </w:rPr>
+    </w:lvl>
+    <w:lvl w:ilvl="8" w:tplc="040C0005" w:tentative="1">
+      <w:start w:val="1"/>
+      <w:numFmt w:val="bullet"/>
+      <w:lvlText w:val=""/>
+      <w:lvlJc w:val="left"/>
+      <w:pPr>
+        <w:ind w:left="6480" w:hanging="360"/>
+      </w:pPr>
+      <w:rPr>
+        <w:rFonts w:ascii="Wingdings" w:hAnsi="Wingdings" w:hint="default"/>
+      </w:rPr>
+    </w:lvl>
+  </w:abstractNum>
+  <w:abstractNum w:abstractNumId="16" w15:restartNumberingAfterBreak="0">
     <w:nsid w:val="6E561FD0"/>
     <w:multiLevelType w:val="multilevel"/>
     <w:tmpl w:val="32206D42"/>
@@ -3545,6 +4540,119 @@
       <w:rPr>
         <w:rFonts w:ascii="Wingdings" w:hAnsi="Wingdings" w:hint="default"/>
         <w:sz w:val="20"/>
+      </w:rPr>
+    </w:lvl>
+  </w:abstractNum>
+  <w:abstractNum w:abstractNumId="17" w15:restartNumberingAfterBreak="0">
+    <w:nsid w:val="7BA24056"/>
+    <w:multiLevelType w:val="hybridMultilevel"/>
+    <w:tmpl w:val="E23A8C72"/>
+    <w:lvl w:ilvl="0" w:tplc="040C0001">
+      <w:start w:val="1"/>
+      <w:numFmt w:val="bullet"/>
+      <w:lvlText w:val=""/>
+      <w:lvlJc w:val="left"/>
+      <w:pPr>
+        <w:ind w:left="720" w:hanging="360"/>
+      </w:pPr>
+      <w:rPr>
+        <w:rFonts w:ascii="Symbol" w:hAnsi="Symbol" w:hint="default"/>
+      </w:rPr>
+    </w:lvl>
+    <w:lvl w:ilvl="1" w:tplc="040C0003" w:tentative="1">
+      <w:start w:val="1"/>
+      <w:numFmt w:val="bullet"/>
+      <w:lvlText w:val="o"/>
+      <w:lvlJc w:val="left"/>
+      <w:pPr>
+        <w:ind w:left="1440" w:hanging="360"/>
+      </w:pPr>
+      <w:rPr>
+        <w:rFonts w:ascii="Courier New" w:hAnsi="Courier New" w:cs="Courier New" w:hint="default"/>
+      </w:rPr>
+    </w:lvl>
+    <w:lvl w:ilvl="2" w:tplc="040C0005" w:tentative="1">
+      <w:start w:val="1"/>
+      <w:numFmt w:val="bullet"/>
+      <w:lvlText w:val=""/>
+      <w:lvlJc w:val="left"/>
+      <w:pPr>
+        <w:ind w:left="2160" w:hanging="360"/>
+      </w:pPr>
+      <w:rPr>
+        <w:rFonts w:ascii="Wingdings" w:hAnsi="Wingdings" w:hint="default"/>
+      </w:rPr>
+    </w:lvl>
+    <w:lvl w:ilvl="3" w:tplc="040C0001" w:tentative="1">
+      <w:start w:val="1"/>
+      <w:numFmt w:val="bullet"/>
+      <w:lvlText w:val=""/>
+      <w:lvlJc w:val="left"/>
+      <w:pPr>
+        <w:ind w:left="2880" w:hanging="360"/>
+      </w:pPr>
+      <w:rPr>
+        <w:rFonts w:ascii="Symbol" w:hAnsi="Symbol" w:hint="default"/>
+      </w:rPr>
+    </w:lvl>
+    <w:lvl w:ilvl="4" w:tplc="040C0003" w:tentative="1">
+      <w:start w:val="1"/>
+      <w:numFmt w:val="bullet"/>
+      <w:lvlText w:val="o"/>
+      <w:lvlJc w:val="left"/>
+      <w:pPr>
+        <w:ind w:left="3600" w:hanging="360"/>
+      </w:pPr>
+      <w:rPr>
+        <w:rFonts w:ascii="Courier New" w:hAnsi="Courier New" w:cs="Courier New" w:hint="default"/>
+      </w:rPr>
+    </w:lvl>
+    <w:lvl w:ilvl="5" w:tplc="040C0005" w:tentative="1">
+      <w:start w:val="1"/>
+      <w:numFmt w:val="bullet"/>
+      <w:lvlText w:val=""/>
+      <w:lvlJc w:val="left"/>
+      <w:pPr>
+        <w:ind w:left="4320" w:hanging="360"/>
+      </w:pPr>
+      <w:rPr>
+        <w:rFonts w:ascii="Wingdings" w:hAnsi="Wingdings" w:hint="default"/>
+      </w:rPr>
+    </w:lvl>
+    <w:lvl w:ilvl="6" w:tplc="040C0001" w:tentative="1">
+      <w:start w:val="1"/>
+      <w:numFmt w:val="bullet"/>
+      <w:lvlText w:val=""/>
+      <w:lvlJc w:val="left"/>
+      <w:pPr>
+        <w:ind w:left="5040" w:hanging="360"/>
+      </w:pPr>
+      <w:rPr>
+        <w:rFonts w:ascii="Symbol" w:hAnsi="Symbol" w:hint="default"/>
+      </w:rPr>
+    </w:lvl>
+    <w:lvl w:ilvl="7" w:tplc="040C0003" w:tentative="1">
+      <w:start w:val="1"/>
+      <w:numFmt w:val="bullet"/>
+      <w:lvlText w:val="o"/>
+      <w:lvlJc w:val="left"/>
+      <w:pPr>
+        <w:ind w:left="5760" w:hanging="360"/>
+      </w:pPr>
+      <w:rPr>
+        <w:rFonts w:ascii="Courier New" w:hAnsi="Courier New" w:cs="Courier New" w:hint="default"/>
+      </w:rPr>
+    </w:lvl>
+    <w:lvl w:ilvl="8" w:tplc="040C0005" w:tentative="1">
+      <w:start w:val="1"/>
+      <w:numFmt w:val="bullet"/>
+      <w:lvlText w:val=""/>
+      <w:lvlJc w:val="left"/>
+      <w:pPr>
+        <w:ind w:left="6480" w:hanging="360"/>
+      </w:pPr>
+      <w:rPr>
+        <w:rFonts w:ascii="Wingdings" w:hAnsi="Wingdings" w:hint="default"/>
       </w:rPr>
     </w:lvl>
   </w:abstractNum>
@@ -3561,28 +4669,46 @@
     <w:abstractNumId w:val="3"/>
   </w:num>
   <w:num w:numId="5" w16cid:durableId="1873612395">
+    <w:abstractNumId w:val="16"/>
+  </w:num>
+  <w:num w:numId="6" w16cid:durableId="1925187378">
+    <w:abstractNumId w:val="10"/>
+  </w:num>
+  <w:num w:numId="7" w16cid:durableId="575019586">
+    <w:abstractNumId w:val="7"/>
+  </w:num>
+  <w:num w:numId="8" w16cid:durableId="394935558">
+    <w:abstractNumId w:val="6"/>
+  </w:num>
+  <w:num w:numId="9" w16cid:durableId="1341615456">
     <w:abstractNumId w:val="11"/>
   </w:num>
-  <w:num w:numId="6" w16cid:durableId="1925187378">
-    <w:abstractNumId w:val="9"/>
-  </w:num>
-  <w:num w:numId="7" w16cid:durableId="575019586">
-    <w:abstractNumId w:val="6"/>
-  </w:num>
-  <w:num w:numId="8" w16cid:durableId="394935558">
-    <w:abstractNumId w:val="5"/>
-  </w:num>
-  <w:num w:numId="9" w16cid:durableId="1341615456">
-    <w:abstractNumId w:val="10"/>
-  </w:num>
   <w:num w:numId="10" w16cid:durableId="1805541062">
-    <w:abstractNumId w:val="7"/>
+    <w:abstractNumId w:val="8"/>
   </w:num>
   <w:num w:numId="11" w16cid:durableId="851453597">
     <w:abstractNumId w:val="2"/>
   </w:num>
   <w:num w:numId="12" w16cid:durableId="118761375">
-    <w:abstractNumId w:val="8"/>
+    <w:abstractNumId w:val="9"/>
+  </w:num>
+  <w:num w:numId="13" w16cid:durableId="1797336366">
+    <w:abstractNumId w:val="5"/>
+  </w:num>
+  <w:num w:numId="14" w16cid:durableId="65763094">
+    <w:abstractNumId w:val="14"/>
+  </w:num>
+  <w:num w:numId="15" w16cid:durableId="8258625">
+    <w:abstractNumId w:val="13"/>
+  </w:num>
+  <w:num w:numId="16" w16cid:durableId="649092178">
+    <w:abstractNumId w:val="17"/>
+  </w:num>
+  <w:num w:numId="17" w16cid:durableId="1728185095">
+    <w:abstractNumId w:val="12"/>
+  </w:num>
+  <w:num w:numId="18" w16cid:durableId="537396269">
+    <w:abstractNumId w:val="15"/>
   </w:num>
 </w:numbering>
 </file>
@@ -4882,4 +6008,16 @@
     </a:ext>
   </a:extLst>
 </a:theme>
+</file>
+
+<file path=customXml/item1.xml><?xml version="1.0" encoding="utf-8"?>
+<b:Sources xmlns:b="http://schemas.openxmlformats.org/officeDocument/2006/bibliography" xmlns="http://schemas.openxmlformats.org/officeDocument/2006/bibliography" SelectedStyle="\APASixthEditionOfficeOnline.xsl" StyleName="APA" Version="6"/>
+</file>
+
+<file path=customXml/itemProps1.xml><?xml version="1.0" encoding="utf-8"?>
+<ds:datastoreItem xmlns:ds="http://schemas.openxmlformats.org/officeDocument/2006/customXml" ds:itemID="{FDCCBB89-1E5E-4FD0-802E-0C88A1859B2F}">
+  <ds:schemaRefs>
+    <ds:schemaRef ds:uri="http://schemas.openxmlformats.org/officeDocument/2006/bibliography"/>
+  </ds:schemaRefs>
+</ds:datastoreItem>
 </file>
</xml_diff>